<commit_message>
Updated VMware-vRBC-v7.3 Content Pack to version 1.1
</commit_message>
<xml_diff>
--- a/content_support/vRealize-Business-for-Cloud/vRealize-Business-for-Cloud.docx
+++ b/content_support/vRealize-Business-for-Cloud/vRealize-Business-for-Cloud.docx
@@ -381,7 +381,23 @@
         <w:pStyle w:val="ListParagraph"/>
       </w:pPr>
       <w:r>
-        <w:t>The vRealize Business for Cloud (vRBC) 7.3+ content pack for Log Insight provides you important information across all components of your vRBC environment. It provides functionality that helps you </w:t>
+        <w:t>The vRealize Business for Cloud (</w:t>
+      </w:r>
+      <w:proofErr w:type="spellStart"/>
+      <w:r>
+        <w:t>vRBC</w:t>
+      </w:r>
+      <w:proofErr w:type="spellEnd"/>
+      <w:r>
+        <w:t xml:space="preserve">) 7.3+ content pack for Log Insight provides you important information across all components of your </w:t>
+      </w:r>
+      <w:proofErr w:type="spellStart"/>
+      <w:r>
+        <w:t>vRBC</w:t>
+      </w:r>
+      <w:proofErr w:type="spellEnd"/>
+      <w:r>
+        <w:t xml:space="preserve"> environment. It provides functionality that helps you </w:t>
       </w:r>
       <w:r>
         <w:t xml:space="preserve">in </w:t>
@@ -402,7 +418,15 @@
         <w:t>nce</w:t>
       </w:r>
       <w:r>
-        <w:t xml:space="preserve"> of vRBC environment</w:t>
+        <w:t xml:space="preserve"> of </w:t>
+      </w:r>
+      <w:proofErr w:type="spellStart"/>
+      <w:r>
+        <w:t>vRBC</w:t>
+      </w:r>
+      <w:proofErr w:type="spellEnd"/>
+      <w:r>
+        <w:t xml:space="preserve"> environment</w:t>
       </w:r>
       <w:r>
         <w:t>s</w:t>
@@ -465,7 +489,15 @@
         <w:t xml:space="preserve">Ability to analysis </w:t>
       </w:r>
       <w:r>
-        <w:t xml:space="preserve">main vRBC </w:t>
+        <w:t xml:space="preserve">main </w:t>
+      </w:r>
+      <w:proofErr w:type="spellStart"/>
+      <w:r>
+        <w:t>vRBC</w:t>
+      </w:r>
+      <w:proofErr w:type="spellEnd"/>
+      <w:r>
+        <w:t xml:space="preserve"> </w:t>
       </w:r>
       <w:r>
         <w:t>component</w:t>
@@ -531,7 +563,15 @@
         <w:t xml:space="preserve">vRealize Business for Cloud </w:t>
       </w:r>
       <w:r>
-        <w:t xml:space="preserve">content pack enables proactive monitoring of vRBC environments </w:t>
+        <w:t xml:space="preserve">content pack enables proactive monitoring of </w:t>
+      </w:r>
+      <w:proofErr w:type="spellStart"/>
+      <w:r>
+        <w:t>vRBC</w:t>
+      </w:r>
+      <w:proofErr w:type="spellEnd"/>
+      <w:r>
+        <w:t xml:space="preserve"> environments </w:t>
       </w:r>
       <w:r>
         <w:t xml:space="preserve">as well as </w:t>
@@ -656,7 +696,23 @@
         <w:t>e</w:t>
       </w:r>
       <w:r>
-        <w:t>ry to identify potential issues related to vRA, Azure, vROps sync jobs.</w:t>
+        <w:t xml:space="preserve">ry to identify potential issues related to </w:t>
+      </w:r>
+      <w:proofErr w:type="spellStart"/>
+      <w:r>
+        <w:t>vRA</w:t>
+      </w:r>
+      <w:proofErr w:type="spellEnd"/>
+      <w:r>
+        <w:t xml:space="preserve">, Azure, </w:t>
+      </w:r>
+      <w:proofErr w:type="spellStart"/>
+      <w:r>
+        <w:t>vROps</w:t>
+      </w:r>
+      <w:proofErr w:type="spellEnd"/>
+      <w:r>
+        <w:t xml:space="preserve"> sync jobs.</w:t>
       </w:r>
     </w:p>
     <w:p>
@@ -791,7 +847,6 @@
           <w:b/>
           <w:u w:val="single"/>
         </w:rPr>
-        <w:lastRenderedPageBreak/>
         <w:t>Tech Specs:</w:t>
       </w:r>
     </w:p>
@@ -818,7 +873,15 @@
         <w:ind w:left="1440"/>
       </w:pPr>
       <w:r>
-        <w:t>vRealize Business for Cloud (vRBC) 7.3</w:t>
+        <w:t>vRealize Business for Cloud (</w:t>
+      </w:r>
+      <w:proofErr w:type="spellStart"/>
+      <w:r>
+        <w:t>vRBC</w:t>
+      </w:r>
+      <w:proofErr w:type="spellEnd"/>
+      <w:r>
+        <w:t>) 7.3</w:t>
       </w:r>
       <w:r>
         <w:t>.x, 7.4</w:t>
@@ -829,6 +892,7 @@
         <w:ind w:left="1440"/>
       </w:pPr>
       <w:r>
+        <w:lastRenderedPageBreak/>
         <w:t>vRealize Log Insight agent 4.5 and later</w:t>
       </w:r>
     </w:p>
@@ -887,7 +951,23 @@
           <w:b/>
           <w:bCs/>
         </w:rPr>
-        <w:t>Configure Log Insight agents for vRBC appliance</w:t>
+        <w:t xml:space="preserve">Configure Log Insight agents for </w:t>
+      </w:r>
+      <w:proofErr w:type="spellStart"/>
+      <w:r>
+        <w:rPr>
+          <w:b/>
+          <w:bCs/>
+        </w:rPr>
+        <w:t>vRBC</w:t>
+      </w:r>
+      <w:proofErr w:type="spellEnd"/>
+      <w:r>
+        <w:rPr>
+          <w:b/>
+          <w:bCs/>
+        </w:rPr>
+        <w:t> appliance</w:t>
       </w:r>
       <w:r>
         <w:rPr>
@@ -930,6 +1010,7 @@
       <w:r>
         <w:t xml:space="preserve">he </w:t>
       </w:r>
+      <w:proofErr w:type="gramStart"/>
       <w:r>
         <w:rPr>
           <w:b/>
@@ -940,7 +1021,11 @@
         <w:t xml:space="preserve"> </w:t>
       </w:r>
       <w:r>
-        <w:t>vRealize Business for Cloud</w:t>
+        <w:t>vRealize</w:t>
+      </w:r>
+      <w:proofErr w:type="gramEnd"/>
+      <w:r>
+        <w:t xml:space="preserve"> Business for Cloud</w:t>
       </w:r>
       <w:r>
         <w:rPr>
@@ -961,7 +1046,15 @@
         <w:t xml:space="preserve">proper configuration </w:t>
       </w:r>
       <w:r>
-        <w:t xml:space="preserve">of the Log Insight agent with the cfapi protocol (default) and the included agent group configuration. </w:t>
+        <w:t xml:space="preserve">of the Log Insight agent with the </w:t>
+      </w:r>
+      <w:proofErr w:type="spellStart"/>
+      <w:r>
+        <w:t>cfapi</w:t>
+      </w:r>
+      <w:proofErr w:type="spellEnd"/>
+      <w:r>
+        <w:t xml:space="preserve"> protocol (default) and the included agent group configuration. </w:t>
       </w:r>
     </w:p>
     <w:p>
@@ -976,7 +1069,23 @@
         <w:t>og Insight</w:t>
       </w:r>
       <w:r>
-        <w:t xml:space="preserve"> Agent need to be configured on each vRBC instance. If vRBC use</w:t>
+        <w:t xml:space="preserve"> Agent need to be configured on each </w:t>
+      </w:r>
+      <w:proofErr w:type="spellStart"/>
+      <w:r>
+        <w:t>vRBC</w:t>
+      </w:r>
+      <w:proofErr w:type="spellEnd"/>
+      <w:r>
+        <w:t xml:space="preserve"> instance. If </w:t>
+      </w:r>
+      <w:proofErr w:type="spellStart"/>
+      <w:r>
+        <w:t>vRBC</w:t>
+      </w:r>
+      <w:proofErr w:type="spellEnd"/>
+      <w:r>
+        <w:t xml:space="preserve"> use</w:t>
       </w:r>
       <w:r>
         <w:t>s</w:t>
@@ -1041,7 +1150,23 @@
           <w:b/>
           <w:bCs/>
         </w:rPr>
-        <w:t>on vRBC appliance v7.4.</w:t>
+        <w:t xml:space="preserve">on </w:t>
+      </w:r>
+      <w:proofErr w:type="spellStart"/>
+      <w:r>
+        <w:rPr>
+          <w:b/>
+          <w:bCs/>
+        </w:rPr>
+        <w:t>vRBC</w:t>
+      </w:r>
+      <w:proofErr w:type="spellEnd"/>
+      <w:r>
+        <w:rPr>
+          <w:b/>
+          <w:bCs/>
+        </w:rPr>
+        <w:t xml:space="preserve"> appliance v7.4.</w:t>
       </w:r>
       <w:r>
         <w:br/>
@@ -1055,11 +1180,24 @@
           <w:numId w:val="14"/>
         </w:numPr>
       </w:pPr>
+      <w:proofErr w:type="spellStart"/>
       <w:r>
         <w:t>s</w:t>
       </w:r>
       <w:r>
-        <w:t>sh to the vRBC VA.</w:t>
+        <w:t>sh</w:t>
+      </w:r>
+      <w:proofErr w:type="spellEnd"/>
+      <w:r>
+        <w:t xml:space="preserve"> to the </w:t>
+      </w:r>
+      <w:proofErr w:type="spellStart"/>
+      <w:r>
+        <w:t>vRBC</w:t>
+      </w:r>
+      <w:proofErr w:type="spellEnd"/>
+      <w:r>
+        <w:t xml:space="preserve"> VA.</w:t>
       </w:r>
     </w:p>
     <w:p>
@@ -1071,7 +1209,15 @@
         </w:numPr>
       </w:pPr>
       <w:r>
-        <w:t>Edit the LI agent /etc/liagent.ini config file using a text editor such as vi</w:t>
+        <w:t>Edit the LI agent /</w:t>
+      </w:r>
+      <w:proofErr w:type="spellStart"/>
+      <w:r>
+        <w:t>etc</w:t>
+      </w:r>
+      <w:proofErr w:type="spellEnd"/>
+      <w:r>
+        <w:t>/liagent.ini config file using a text editor such as vi</w:t>
       </w:r>
       <w:r>
         <w:t>/vim</w:t>
@@ -1132,7 +1278,21 @@
         <w:rPr>
           <w:i/>
         </w:rPr>
-        <w:t>hostname=&lt;Ip or FQDN of Log Insight&gt;</w:t>
+        <w:t>hostname=&lt;</w:t>
+      </w:r>
+      <w:proofErr w:type="spellStart"/>
+      <w:r>
+        <w:rPr>
+          <w:i/>
+        </w:rPr>
+        <w:t>Ip</w:t>
+      </w:r>
+      <w:proofErr w:type="spellEnd"/>
+      <w:r>
+        <w:rPr>
+          <w:i/>
+        </w:rPr>
+        <w:t xml:space="preserve"> or FQDN of Log Insight&gt;</w:t>
       </w:r>
     </w:p>
     <w:p>
@@ -1155,14 +1315,24 @@
       <w:r>
         <w:t>“</w:t>
       </w:r>
+      <w:proofErr w:type="spellStart"/>
       <w:r>
         <w:t>FQDN_localhost_need_update</w:t>
       </w:r>
+      <w:proofErr w:type="spellEnd"/>
       <w:r>
         <w:t>”</w:t>
       </w:r>
       <w:r>
-        <w:t xml:space="preserve"> parameter located after agent_name with </w:t>
+        <w:t xml:space="preserve"> parameter located after </w:t>
+      </w:r>
+      <w:proofErr w:type="spellStart"/>
+      <w:r>
+        <w:t>agent_name</w:t>
+      </w:r>
+      <w:proofErr w:type="spellEnd"/>
+      <w:r>
+        <w:t xml:space="preserve"> with </w:t>
       </w:r>
       <w:r>
         <w:t xml:space="preserve">the name you’d like to reference the current instance to be presented on Log Insight (for example, you can use hostname for the VA) </w:t>
@@ -1202,7 +1372,33 @@
       </w:r>
       <w:r>
         <w:br/>
-        <w:t>        /etc/init.d/liagentd start</w:t>
+        <w:t>        /</w:t>
+      </w:r>
+      <w:proofErr w:type="spellStart"/>
+      <w:r>
+        <w:t>etc</w:t>
+      </w:r>
+      <w:proofErr w:type="spellEnd"/>
+      <w:r>
+        <w:t>/</w:t>
+      </w:r>
+      <w:proofErr w:type="spellStart"/>
+      <w:proofErr w:type="gramStart"/>
+      <w:r>
+        <w:t>init.d</w:t>
+      </w:r>
+      <w:proofErr w:type="spellEnd"/>
+      <w:proofErr w:type="gramEnd"/>
+      <w:r>
+        <w:t>/</w:t>
+      </w:r>
+      <w:proofErr w:type="spellStart"/>
+      <w:r>
+        <w:t>liagentd</w:t>
+      </w:r>
+      <w:proofErr w:type="spellEnd"/>
+      <w:r>
+        <w:t xml:space="preserve"> start</w:t>
       </w:r>
       <w:r>
         <w:br/>
@@ -1224,7 +1420,33 @@
       </w:r>
       <w:r>
         <w:br/>
-        <w:t>        /etc/init.d/liagentd status</w:t>
+        <w:t>        /</w:t>
+      </w:r>
+      <w:proofErr w:type="spellStart"/>
+      <w:r>
+        <w:t>etc</w:t>
+      </w:r>
+      <w:proofErr w:type="spellEnd"/>
+      <w:r>
+        <w:t>/</w:t>
+      </w:r>
+      <w:proofErr w:type="spellStart"/>
+      <w:proofErr w:type="gramStart"/>
+      <w:r>
+        <w:t>init.d</w:t>
+      </w:r>
+      <w:proofErr w:type="spellEnd"/>
+      <w:proofErr w:type="gramEnd"/>
+      <w:r>
+        <w:t>/</w:t>
+      </w:r>
+      <w:proofErr w:type="spellStart"/>
+      <w:r>
+        <w:t>liagentd</w:t>
+      </w:r>
+      <w:proofErr w:type="spellEnd"/>
+      <w:r>
+        <w:t xml:space="preserve"> status</w:t>
       </w:r>
       <w:r>
         <w:br/>
@@ -1262,25 +1484,71 @@
       </w:r>
       <w:r>
         <w:br/>
-        <w:t>        chkconfig liagentd on</w:t>
+        <w:t xml:space="preserve">        </w:t>
+      </w:r>
+      <w:proofErr w:type="spellStart"/>
+      <w:r>
+        <w:t>chkconfig</w:t>
+      </w:r>
+      <w:proofErr w:type="spellEnd"/>
+      <w:r>
+        <w:t xml:space="preserve"> </w:t>
+      </w:r>
+      <w:proofErr w:type="spellStart"/>
+      <w:r>
+        <w:t>liagentd</w:t>
+      </w:r>
+      <w:proofErr w:type="spellEnd"/>
+      <w:r>
+        <w:t xml:space="preserve"> on</w:t>
       </w:r>
       <w:r>
         <w:br/>
         <w:t> </w:t>
       </w:r>
-      <w:r>
-        <w:br/>
-      </w:r>
+    </w:p>
+    <w:p>
+      <w:pPr>
+        <w:ind w:left="1995"/>
+        <w:rPr>
+          <w:b/>
+          <w:i/>
+        </w:rPr>
+      </w:pPr>
       <w:r>
         <w:rPr>
           <w:rFonts w:ascii="Calibri" w:hAnsi="Calibri" w:cs="Calibri"/>
+          <w:b/>
+          <w:i/>
           <w:color w:val="565656"/>
           <w:sz w:val="21"/>
           <w:szCs w:val="21"/>
           <w:shd w:val="clear" w:color="auto" w:fill="FAFAFA"/>
         </w:rPr>
-        <w:t> </w:t>
-      </w:r>
+        <w:t xml:space="preserve">Note: </w:t>
+      </w:r>
+      <w:r>
+        <w:rPr>
+          <w:rFonts w:ascii="Calibri" w:hAnsi="Calibri" w:cs="Calibri"/>
+          <w:b/>
+          <w:i/>
+          <w:color w:val="565656"/>
+          <w:sz w:val="21"/>
+          <w:szCs w:val="21"/>
+          <w:shd w:val="clear" w:color="auto" w:fill="FAFAFA"/>
+        </w:rPr>
+        <w:t xml:space="preserve">If the VRA Content Pack is being used on the same VRLI instance please use the configuration instructions for 7.3.x for manual configuration. </w:t>
+      </w:r>
+    </w:p>
+    <w:p>
+      <w:pPr>
+        <w:pStyle w:val="ListParagraph"/>
+        <w:ind w:left="2355"/>
+        <w:rPr>
+          <w:b/>
+          <w:bCs/>
+        </w:rPr>
+      </w:pPr>
       <w:r>
         <w:rPr>
           <w:rFonts w:ascii="Metropolis" w:hAnsi="Metropolis"/>
@@ -1290,11 +1558,34 @@
         </w:rPr>
         <w:br/>
       </w:r>
-      <w:r>
+    </w:p>
+    <w:p>
+      <w:pPr>
+        <w:spacing w:after="200" w:line="276" w:lineRule="auto"/>
         <w:rPr>
           <w:b/>
           <w:bCs/>
         </w:rPr>
+      </w:pPr>
+      <w:r>
+        <w:rPr>
+          <w:b/>
+          <w:bCs/>
+        </w:rPr>
+        <w:br w:type="page"/>
+      </w:r>
+    </w:p>
+    <w:p>
+      <w:pPr>
+        <w:pStyle w:val="ListParagraph"/>
+        <w:ind w:left="2355"/>
+      </w:pPr>
+      <w:r>
+        <w:rPr>
+          <w:b/>
+          <w:bCs/>
+        </w:rPr>
+        <w:lastRenderedPageBreak/>
         <w:t xml:space="preserve">Configure Log Insight </w:t>
       </w:r>
       <w:r>
@@ -1309,7 +1600,23 @@
           <w:b/>
           <w:bCs/>
         </w:rPr>
-        <w:t>gent for vRBC appliance v7.3.x</w:t>
+        <w:t xml:space="preserve">gent for </w:t>
+      </w:r>
+      <w:proofErr w:type="spellStart"/>
+      <w:r>
+        <w:rPr>
+          <w:b/>
+          <w:bCs/>
+        </w:rPr>
+        <w:t>vRBC</w:t>
+      </w:r>
+      <w:proofErr w:type="spellEnd"/>
+      <w:r>
+        <w:rPr>
+          <w:b/>
+          <w:bCs/>
+        </w:rPr>
+        <w:t> appliance v7.3.x</w:t>
       </w:r>
       <w:r>
         <w:br/>
@@ -1360,7 +1667,6 @@
         <w:t xml:space="preserve">old configuration file that </w:t>
       </w:r>
       <w:r>
-        <w:lastRenderedPageBreak/>
         <w:t xml:space="preserve">needs to be manually modified to feed in with expected fields for </w:t>
       </w:r>
       <w:r>
@@ -1426,7 +1732,23 @@
         <w:t>1</w:t>
       </w:r>
       <w:r>
-        <w:t>. ssh to the vRBC VA.</w:t>
+        <w:t xml:space="preserve">. </w:t>
+      </w:r>
+      <w:proofErr w:type="spellStart"/>
+      <w:r>
+        <w:t>ssh</w:t>
+      </w:r>
+      <w:proofErr w:type="spellEnd"/>
+      <w:r>
+        <w:t xml:space="preserve"> to the </w:t>
+      </w:r>
+      <w:proofErr w:type="spellStart"/>
+      <w:r>
+        <w:t>vRBC</w:t>
+      </w:r>
+      <w:proofErr w:type="spellEnd"/>
+      <w:r>
+        <w:t xml:space="preserve"> VA.</w:t>
       </w:r>
       <w:r>
         <w:br/>
@@ -1435,7 +1757,15 @@
         <w:t>2</w:t>
       </w:r>
       <w:r>
-        <w:t>. Edit the LI agent /etc/liagent.ini config file using a text editor such as vi</w:t>
+        <w:t>. Edit the LI agent /</w:t>
+      </w:r>
+      <w:proofErr w:type="spellStart"/>
+      <w:r>
+        <w:t>etc</w:t>
+      </w:r>
+      <w:proofErr w:type="spellEnd"/>
+      <w:r>
+        <w:t>/liagent.ini config file using a text editor such as vi</w:t>
       </w:r>
       <w:r>
         <w:t>/vim</w:t>
@@ -1465,10 +1795,15 @@
         </w:numPr>
       </w:pPr>
       <w:r>
-        <w:t xml:space="preserve">add </w:t>
-      </w:r>
-      <w:r>
-        <w:t>the following global tags to deliver “product” and “agent_name” fields to Log Insight server:</w:t>
+        <w:t>add the following global tags to deliver “product” and “</w:t>
+      </w:r>
+      <w:proofErr w:type="spellStart"/>
+      <w:r>
+        <w:t>agent_name</w:t>
+      </w:r>
+      <w:proofErr w:type="spellEnd"/>
+      <w:r>
+        <w:t>” fields to Log Insight server:</w:t>
       </w:r>
     </w:p>
     <w:p>
@@ -1491,7 +1826,23 @@
           <w:i/>
           <w:color w:val="000000"/>
         </w:rPr>
-        <w:t>[common|global]</w:t>
+        <w:t>[</w:t>
+      </w:r>
+      <w:proofErr w:type="spellStart"/>
+      <w:r>
+        <w:rPr>
+          <w:i/>
+          <w:color w:val="000000"/>
+        </w:rPr>
+        <w:t>common|global</w:t>
+      </w:r>
+      <w:proofErr w:type="spellEnd"/>
+      <w:r>
+        <w:rPr>
+          <w:i/>
+          <w:color w:val="000000"/>
+        </w:rPr>
+        <w:t>]</w:t>
       </w:r>
     </w:p>
     <w:p>
@@ -1508,7 +1859,39 @@
           <w:i/>
           <w:color w:val="000000"/>
         </w:rPr>
-        <w:t>tags = {"product":"vrb", "agent_name":"FQDN_localhost_need_update"}</w:t>
+        <w:t>tags = {"product":"</w:t>
+      </w:r>
+      <w:proofErr w:type="spellStart"/>
+      <w:r>
+        <w:rPr>
+          <w:i/>
+          <w:color w:val="000000"/>
+        </w:rPr>
+        <w:t>vrb</w:t>
+      </w:r>
+      <w:proofErr w:type="spellEnd"/>
+      <w:r>
+        <w:rPr>
+          <w:i/>
+          <w:color w:val="000000"/>
+        </w:rPr>
+        <w:t>", "agent_name":"</w:t>
+      </w:r>
+      <w:proofErr w:type="spellStart"/>
+      <w:r>
+        <w:rPr>
+          <w:i/>
+          <w:color w:val="000000"/>
+        </w:rPr>
+        <w:t>FQDN_localhost_need_update</w:t>
+      </w:r>
+      <w:proofErr w:type="spellEnd"/>
+      <w:r>
+        <w:rPr>
+          <w:i/>
+          <w:color w:val="000000"/>
+        </w:rPr>
+        <w:t>"}</w:t>
       </w:r>
     </w:p>
     <w:p>
@@ -1549,27 +1932,27 @@
         <w:t xml:space="preserve">Use the </w:t>
       </w:r>
       <w:r>
-        <w:t xml:space="preserve">name you’d like to reference the current instance to be presented on Log Insight (for </w:t>
-      </w:r>
-      <w:bookmarkStart w:id="0" w:name="_GoBack"/>
-      <w:bookmarkEnd w:id="0"/>
-      <w:r>
-        <w:t xml:space="preserve">example, you can use hostname for the VA) </w:t>
-      </w:r>
-      <w:r>
-        <w:t xml:space="preserve">instead of </w:t>
+        <w:t xml:space="preserve">name you’d like to reference the current instance to be presented on Log Insight (for example, you can use hostname for the VA) instead of </w:t>
       </w:r>
       <w:r>
         <w:rPr>
           <w:color w:val="000000"/>
         </w:rPr>
-        <w:t>"FQDN_localhost_need_update"</w:t>
-      </w:r>
+        <w:t>"</w:t>
+      </w:r>
+      <w:proofErr w:type="spellStart"/>
       <w:r>
         <w:rPr>
           <w:color w:val="000000"/>
         </w:rPr>
-        <w:t xml:space="preserve"> value. </w:t>
+        <w:t>FQDN_localhost_need_update</w:t>
+      </w:r>
+      <w:proofErr w:type="spellEnd"/>
+      <w:r>
+        <w:rPr>
+          <w:color w:val="000000"/>
+        </w:rPr>
+        <w:t xml:space="preserve">" value. </w:t>
       </w:r>
       <w:r>
         <w:br/>
@@ -1596,7 +1979,15 @@
         <w:t>d</w:t>
       </w:r>
       <w:r>
-        <w:t xml:space="preserve"> filelog section </w:t>
+        <w:t xml:space="preserve"> </w:t>
+      </w:r>
+      <w:proofErr w:type="spellStart"/>
+      <w:r>
+        <w:t>filelog</w:t>
+      </w:r>
+      <w:proofErr w:type="spellEnd"/>
+      <w:r>
+        <w:t xml:space="preserve"> section </w:t>
       </w:r>
       <w:r>
         <w:t>config</w:t>
@@ -1675,13 +2066,7 @@
         <w:t>Agents Groups </w:t>
       </w:r>
       <w:r>
-        <w:t>tab and copy suggested</w:t>
-      </w:r>
-      <w:r>
-        <w:t xml:space="preserve"> </w:t>
-      </w:r>
-      <w:r>
-        <w:t>configuration.</w:t>
+        <w:t>tab and copy suggested configuration.</w:t>
       </w:r>
     </w:p>
     <w:p>
@@ -1718,7 +2103,33 @@
       </w:r>
       <w:r>
         <w:br/>
-        <w:t>        /etc/init.d/liagentd start</w:t>
+        <w:t>        /</w:t>
+      </w:r>
+      <w:proofErr w:type="spellStart"/>
+      <w:r>
+        <w:t>etc</w:t>
+      </w:r>
+      <w:proofErr w:type="spellEnd"/>
+      <w:r>
+        <w:t>/</w:t>
+      </w:r>
+      <w:proofErr w:type="spellStart"/>
+      <w:proofErr w:type="gramStart"/>
+      <w:r>
+        <w:t>init.d</w:t>
+      </w:r>
+      <w:proofErr w:type="spellEnd"/>
+      <w:proofErr w:type="gramEnd"/>
+      <w:r>
+        <w:t>/</w:t>
+      </w:r>
+      <w:proofErr w:type="spellStart"/>
+      <w:r>
+        <w:t>liagentd</w:t>
+      </w:r>
+      <w:proofErr w:type="spellEnd"/>
+      <w:r>
+        <w:t xml:space="preserve"> start</w:t>
       </w:r>
       <w:r>
         <w:br/>
@@ -1740,7 +2151,31 @@
         <w:br/>
       </w:r>
       <w:r>
-        <w:t>        /etc/init.d/liagentd status</w:t>
+        <w:t>        /</w:t>
+      </w:r>
+      <w:proofErr w:type="spellStart"/>
+      <w:r>
+        <w:t>etc</w:t>
+      </w:r>
+      <w:proofErr w:type="spellEnd"/>
+      <w:r>
+        <w:t>/</w:t>
+      </w:r>
+      <w:proofErr w:type="spellStart"/>
+      <w:r>
+        <w:t>init.d</w:t>
+      </w:r>
+      <w:proofErr w:type="spellEnd"/>
+      <w:r>
+        <w:t>/</w:t>
+      </w:r>
+      <w:proofErr w:type="spellStart"/>
+      <w:r>
+        <w:t>liagentd</w:t>
+      </w:r>
+      <w:proofErr w:type="spellEnd"/>
+      <w:r>
+        <w:t xml:space="preserve"> status</w:t>
       </w:r>
       <w:r>
         <w:br/>
@@ -1758,7 +2193,23 @@
       </w:r>
       <w:r>
         <w:br/>
-        <w:t>        chkconfig liagentd on</w:t>
+        <w:t xml:space="preserve">        </w:t>
+      </w:r>
+      <w:proofErr w:type="spellStart"/>
+      <w:r>
+        <w:t>chkconfig</w:t>
+      </w:r>
+      <w:proofErr w:type="spellEnd"/>
+      <w:r>
+        <w:t xml:space="preserve"> </w:t>
+      </w:r>
+      <w:proofErr w:type="spellStart"/>
+      <w:r>
+        <w:t>liagentd</w:t>
+      </w:r>
+      <w:proofErr w:type="spellEnd"/>
+      <w:r>
+        <w:t xml:space="preserve"> on</w:t>
       </w:r>
     </w:p>
     <w:p>
@@ -1796,7 +2247,21 @@
         <w:rPr>
           <w:b/>
         </w:rPr>
-        <w:t>Configure vRBC upgraded instance</w:t>
+        <w:t xml:space="preserve">Configure </w:t>
+      </w:r>
+      <w:proofErr w:type="spellStart"/>
+      <w:r>
+        <w:rPr>
+          <w:b/>
+        </w:rPr>
+        <w:t>vRBC</w:t>
+      </w:r>
+      <w:proofErr w:type="spellEnd"/>
+      <w:r>
+        <w:rPr>
+          <w:b/>
+        </w:rPr>
+        <w:t xml:space="preserve"> upgraded instance</w:t>
       </w:r>
     </w:p>
     <w:p>
@@ -1818,10 +2283,26 @@
         <w:t xml:space="preserve">It’s highly recommended to copy the content of LI </w:t>
       </w:r>
       <w:r>
-        <w:t>agent /etc/liagent.ini config file</w:t>
-      </w:r>
-      <w:r>
-        <w:t xml:space="preserve"> for your later reference before performing the upgrade procedure of vRBC instance. </w:t>
+        <w:t>agent /</w:t>
+      </w:r>
+      <w:proofErr w:type="spellStart"/>
+      <w:r>
+        <w:t>etc</w:t>
+      </w:r>
+      <w:proofErr w:type="spellEnd"/>
+      <w:r>
+        <w:t>/liagent.ini config file</w:t>
+      </w:r>
+      <w:r>
+        <w:t xml:space="preserve"> for your later reference before performing the upgrade procedure of </w:t>
+      </w:r>
+      <w:proofErr w:type="spellStart"/>
+      <w:r>
+        <w:t>vRBC</w:t>
+      </w:r>
+      <w:proofErr w:type="spellEnd"/>
+      <w:r>
+        <w:t xml:space="preserve"> instance. </w:t>
       </w:r>
     </w:p>
     <w:p>
@@ -1836,7 +2317,15 @@
         <w:ind w:left="1800"/>
       </w:pPr>
       <w:r>
-        <w:t xml:space="preserve">After upgrading vRBC environment to the </w:t>
+        <w:t xml:space="preserve">After upgrading </w:t>
+      </w:r>
+      <w:proofErr w:type="spellStart"/>
+      <w:r>
+        <w:t>vRBC</w:t>
+      </w:r>
+      <w:proofErr w:type="spellEnd"/>
+      <w:r>
+        <w:t xml:space="preserve"> environment to the </w:t>
       </w:r>
       <w:r>
         <w:t>7.4</w:t>
@@ -1860,7 +2349,15 @@
         <w:t>e</w:t>
       </w:r>
       <w:r>
-        <w:t>t to the default state and user need to do manual configuration of agent on vRBC VA.</w:t>
+        <w:t xml:space="preserve">t to the default state and user need to do manual configuration of agent on </w:t>
+      </w:r>
+      <w:proofErr w:type="spellStart"/>
+      <w:r>
+        <w:t>vRBC</w:t>
+      </w:r>
+      <w:proofErr w:type="spellEnd"/>
+      <w:r>
+        <w:t xml:space="preserve"> VA.</w:t>
       </w:r>
       <w:r>
         <w:t xml:space="preserve"> </w:t>
@@ -1893,25 +2390,147 @@
           <w:b/>
           <w:bCs/>
         </w:rPr>
-        <w:t>gent on vRBC appliance v7.4.</w:t>
-      </w:r>
-    </w:p>
-    <w:p>
-      <w:pPr>
+        <w:t xml:space="preserve">gent on </w:t>
+      </w:r>
+      <w:proofErr w:type="spellStart"/>
+      <w:r>
         <w:rPr>
           <w:b/>
           <w:bCs/>
         </w:rPr>
+        <w:t>vRBC</w:t>
+      </w:r>
+      <w:proofErr w:type="spellEnd"/>
+      <w:r>
+        <w:rPr>
+          <w:b/>
+          <w:bCs/>
+        </w:rPr>
+        <w:t xml:space="preserve"> appliance v7.4.</w:t>
+      </w:r>
+    </w:p>
+    <w:p>
+      <w:pPr>
+        <w:rPr>
+          <w:b/>
+          <w:bCs/>
+        </w:rPr>
       </w:pPr>
     </w:p>
     <w:sectPr>
+      <w:headerReference w:type="even" r:id="rId8"/>
+      <w:headerReference w:type="default" r:id="rId9"/>
+      <w:footerReference w:type="even" r:id="rId10"/>
+      <w:footerReference w:type="default" r:id="rId11"/>
+      <w:headerReference w:type="first" r:id="rId12"/>
+      <w:footerReference w:type="first" r:id="rId13"/>
       <w:pgSz w:w="12240" w:h="15840"/>
-      <w:pgMar w:top="1440" w:right="1440" w:bottom="1440" w:left="1440" w:header="720" w:footer="720" w:gutter="0"/>
+      <w:pgMar w:top="1152" w:right="1152" w:bottom="1152" w:left="1152" w:header="720" w:footer="720" w:gutter="0"/>
       <w:cols w:space="720"/>
       <w:docGrid w:linePitch="360"/>
     </w:sectPr>
   </w:body>
 </w:document>
+</file>
+
+<file path=word/endnotes.xml><?xml version="1.0" encoding="utf-8"?>
+<w:endnotes xmlns:wpc="http://schemas.microsoft.com/office/word/2010/wordprocessingCanvas" xmlns:cx="http://schemas.microsoft.com/office/drawing/2014/chartex" xmlns:cx1="http://schemas.microsoft.com/office/drawing/2015/9/8/chartex" xmlns:cx2="http://schemas.microsoft.com/office/drawing/2015/10/21/chartex" xmlns:cx3="http://schemas.microsoft.com/office/drawing/2016/5/9/chartex" xmlns:cx4="http://schemas.microsoft.com/office/drawing/2016/5/10/chartex" xmlns:cx5="http://schemas.microsoft.com/office/drawing/2016/5/11/chartex" xmlns:cx6="http://schemas.microsoft.com/office/drawing/2016/5/12/chartex" xmlns:cx7="http://schemas.microsoft.com/office/drawing/2016/5/13/chartex" xmlns:cx8="http://schemas.microsoft.com/office/drawing/2016/5/14/chartex" xmlns:mc="http://schemas.openxmlformats.org/markup-compatibility/2006" xmlns:aink="http://schemas.microsoft.com/office/drawing/2016/ink" xmlns:am3d="http://schemas.microsoft.com/office/drawing/2017/model3d" xmlns:o="urn:schemas-microsoft-com:office:office" xmlns:r="http://schemas.openxmlformats.org/officeDocument/2006/relationships" xmlns:m="http://schemas.openxmlformats.org/officeDocument/2006/math" xmlns:v="urn:schemas-microsoft-com:vml" xmlns:wp14="http://schemas.microsoft.com/office/word/2010/wordprocessingDrawing" xmlns:wp="http://schemas.openxmlformats.org/drawingml/2006/wordprocessingDrawing" xmlns:w10="urn:schemas-microsoft-com:office:word" xmlns:w="http://schemas.openxmlformats.org/wordprocessingml/2006/main" xmlns:w14="http://schemas.microsoft.com/office/word/2010/wordml" xmlns:w15="http://schemas.microsoft.com/office/word/2012/wordml" xmlns:w16cid="http://schemas.microsoft.com/office/word/2016/wordml/cid" xmlns:w16se="http://schemas.microsoft.com/office/word/2015/wordml/symex" xmlns:wpg="http://schemas.microsoft.com/office/word/2010/wordprocessingGroup" xmlns:wpi="http://schemas.microsoft.com/office/word/2010/wordprocessingInk" xmlns:wne="http://schemas.microsoft.com/office/word/2006/wordml" xmlns:wps="http://schemas.microsoft.com/office/word/2010/wordprocessingShape" mc:Ignorable="w14 w15 w16se w16cid wp14">
+  <w:endnote w:type="separator" w:id="-1">
+    <w:p>
+      <w:r>
+        <w:separator/>
+      </w:r>
+    </w:p>
+  </w:endnote>
+  <w:endnote w:type="continuationSeparator" w:id="0">
+    <w:p>
+      <w:r>
+        <w:continuationSeparator/>
+      </w:r>
+    </w:p>
+  </w:endnote>
+</w:endnotes>
+</file>
+
+<file path=word/footer1.xml><?xml version="1.0" encoding="utf-8"?>
+<w:ftr xmlns:wpc="http://schemas.microsoft.com/office/word/2010/wordprocessingCanvas" xmlns:cx="http://schemas.microsoft.com/office/drawing/2014/chartex" xmlns:cx1="http://schemas.microsoft.com/office/drawing/2015/9/8/chartex" xmlns:cx2="http://schemas.microsoft.com/office/drawing/2015/10/21/chartex" xmlns:cx3="http://schemas.microsoft.com/office/drawing/2016/5/9/chartex" xmlns:cx4="http://schemas.microsoft.com/office/drawing/2016/5/10/chartex" xmlns:cx5="http://schemas.microsoft.com/office/drawing/2016/5/11/chartex" xmlns:cx6="http://schemas.microsoft.com/office/drawing/2016/5/12/chartex" xmlns:cx7="http://schemas.microsoft.com/office/drawing/2016/5/13/chartex" xmlns:cx8="http://schemas.microsoft.com/office/drawing/2016/5/14/chartex" xmlns:mc="http://schemas.openxmlformats.org/markup-compatibility/2006" xmlns:aink="http://schemas.microsoft.com/office/drawing/2016/ink" xmlns:am3d="http://schemas.microsoft.com/office/drawing/2017/model3d" xmlns:o="urn:schemas-microsoft-com:office:office" xmlns:r="http://schemas.openxmlformats.org/officeDocument/2006/relationships" xmlns:m="http://schemas.openxmlformats.org/officeDocument/2006/math" xmlns:v="urn:schemas-microsoft-com:vml" xmlns:wp14="http://schemas.microsoft.com/office/word/2010/wordprocessingDrawing" xmlns:wp="http://schemas.openxmlformats.org/drawingml/2006/wordprocessingDrawing" xmlns:w10="urn:schemas-microsoft-com:office:word" xmlns:w="http://schemas.openxmlformats.org/wordprocessingml/2006/main" xmlns:w14="http://schemas.microsoft.com/office/word/2010/wordml" xmlns:w15="http://schemas.microsoft.com/office/word/2012/wordml" xmlns:w16cid="http://schemas.microsoft.com/office/word/2016/wordml/cid" xmlns:w16se="http://schemas.microsoft.com/office/word/2015/wordml/symex" xmlns:wpg="http://schemas.microsoft.com/office/word/2010/wordprocessingGroup" xmlns:wpi="http://schemas.microsoft.com/office/word/2010/wordprocessingInk" xmlns:wne="http://schemas.microsoft.com/office/word/2006/wordml" xmlns:wps="http://schemas.microsoft.com/office/word/2010/wordprocessingShape" mc:Ignorable="w14 w15 w16se w16cid wp14">
+  <w:p>
+    <w:pPr>
+      <w:pStyle w:val="Footer"/>
+    </w:pPr>
+  </w:p>
+</w:ftr>
+</file>
+
+<file path=word/footer2.xml><?xml version="1.0" encoding="utf-8"?>
+<w:ftr xmlns:wpc="http://schemas.microsoft.com/office/word/2010/wordprocessingCanvas" xmlns:cx="http://schemas.microsoft.com/office/drawing/2014/chartex" xmlns:cx1="http://schemas.microsoft.com/office/drawing/2015/9/8/chartex" xmlns:cx2="http://schemas.microsoft.com/office/drawing/2015/10/21/chartex" xmlns:cx3="http://schemas.microsoft.com/office/drawing/2016/5/9/chartex" xmlns:cx4="http://schemas.microsoft.com/office/drawing/2016/5/10/chartex" xmlns:cx5="http://schemas.microsoft.com/office/drawing/2016/5/11/chartex" xmlns:cx6="http://schemas.microsoft.com/office/drawing/2016/5/12/chartex" xmlns:cx7="http://schemas.microsoft.com/office/drawing/2016/5/13/chartex" xmlns:cx8="http://schemas.microsoft.com/office/drawing/2016/5/14/chartex" xmlns:mc="http://schemas.openxmlformats.org/markup-compatibility/2006" xmlns:aink="http://schemas.microsoft.com/office/drawing/2016/ink" xmlns:am3d="http://schemas.microsoft.com/office/drawing/2017/model3d" xmlns:o="urn:schemas-microsoft-com:office:office" xmlns:r="http://schemas.openxmlformats.org/officeDocument/2006/relationships" xmlns:m="http://schemas.openxmlformats.org/officeDocument/2006/math" xmlns:v="urn:schemas-microsoft-com:vml" xmlns:wp14="http://schemas.microsoft.com/office/word/2010/wordprocessingDrawing" xmlns:wp="http://schemas.openxmlformats.org/drawingml/2006/wordprocessingDrawing" xmlns:w10="urn:schemas-microsoft-com:office:word" xmlns:w="http://schemas.openxmlformats.org/wordprocessingml/2006/main" xmlns:w14="http://schemas.microsoft.com/office/word/2010/wordml" xmlns:w15="http://schemas.microsoft.com/office/word/2012/wordml" xmlns:w16cid="http://schemas.microsoft.com/office/word/2016/wordml/cid" xmlns:w16se="http://schemas.microsoft.com/office/word/2015/wordml/symex" xmlns:wpg="http://schemas.microsoft.com/office/word/2010/wordprocessingGroup" xmlns:wpi="http://schemas.microsoft.com/office/word/2010/wordprocessingInk" xmlns:wne="http://schemas.microsoft.com/office/word/2006/wordml" xmlns:wps="http://schemas.microsoft.com/office/word/2010/wordprocessingShape" mc:Ignorable="w14 w15 w16se w16cid wp14">
+  <w:p>
+    <w:pPr>
+      <w:pStyle w:val="Footer"/>
+    </w:pPr>
+  </w:p>
+</w:ftr>
+</file>
+
+<file path=word/footer3.xml><?xml version="1.0" encoding="utf-8"?>
+<w:ftr xmlns:wpc="http://schemas.microsoft.com/office/word/2010/wordprocessingCanvas" xmlns:cx="http://schemas.microsoft.com/office/drawing/2014/chartex" xmlns:cx1="http://schemas.microsoft.com/office/drawing/2015/9/8/chartex" xmlns:cx2="http://schemas.microsoft.com/office/drawing/2015/10/21/chartex" xmlns:cx3="http://schemas.microsoft.com/office/drawing/2016/5/9/chartex" xmlns:cx4="http://schemas.microsoft.com/office/drawing/2016/5/10/chartex" xmlns:cx5="http://schemas.microsoft.com/office/drawing/2016/5/11/chartex" xmlns:cx6="http://schemas.microsoft.com/office/drawing/2016/5/12/chartex" xmlns:cx7="http://schemas.microsoft.com/office/drawing/2016/5/13/chartex" xmlns:cx8="http://schemas.microsoft.com/office/drawing/2016/5/14/chartex" xmlns:mc="http://schemas.openxmlformats.org/markup-compatibility/2006" xmlns:aink="http://schemas.microsoft.com/office/drawing/2016/ink" xmlns:am3d="http://schemas.microsoft.com/office/drawing/2017/model3d" xmlns:o="urn:schemas-microsoft-com:office:office" xmlns:r="http://schemas.openxmlformats.org/officeDocument/2006/relationships" xmlns:m="http://schemas.openxmlformats.org/officeDocument/2006/math" xmlns:v="urn:schemas-microsoft-com:vml" xmlns:wp14="http://schemas.microsoft.com/office/word/2010/wordprocessingDrawing" xmlns:wp="http://schemas.openxmlformats.org/drawingml/2006/wordprocessingDrawing" xmlns:w10="urn:schemas-microsoft-com:office:word" xmlns:w="http://schemas.openxmlformats.org/wordprocessingml/2006/main" xmlns:w14="http://schemas.microsoft.com/office/word/2010/wordml" xmlns:w15="http://schemas.microsoft.com/office/word/2012/wordml" xmlns:w16cid="http://schemas.microsoft.com/office/word/2016/wordml/cid" xmlns:w16se="http://schemas.microsoft.com/office/word/2015/wordml/symex" xmlns:wpg="http://schemas.microsoft.com/office/word/2010/wordprocessingGroup" xmlns:wpi="http://schemas.microsoft.com/office/word/2010/wordprocessingInk" xmlns:wne="http://schemas.microsoft.com/office/word/2006/wordml" xmlns:wps="http://schemas.microsoft.com/office/word/2010/wordprocessingShape" mc:Ignorable="w14 w15 w16se w16cid wp14">
+  <w:p>
+    <w:pPr>
+      <w:pStyle w:val="Footer"/>
+    </w:pPr>
+  </w:p>
+</w:ftr>
+</file>
+
+<file path=word/footnotes.xml><?xml version="1.0" encoding="utf-8"?>
+<w:footnotes xmlns:wpc="http://schemas.microsoft.com/office/word/2010/wordprocessingCanvas" xmlns:cx="http://schemas.microsoft.com/office/drawing/2014/chartex" xmlns:cx1="http://schemas.microsoft.com/office/drawing/2015/9/8/chartex" xmlns:cx2="http://schemas.microsoft.com/office/drawing/2015/10/21/chartex" xmlns:cx3="http://schemas.microsoft.com/office/drawing/2016/5/9/chartex" xmlns:cx4="http://schemas.microsoft.com/office/drawing/2016/5/10/chartex" xmlns:cx5="http://schemas.microsoft.com/office/drawing/2016/5/11/chartex" xmlns:cx6="http://schemas.microsoft.com/office/drawing/2016/5/12/chartex" xmlns:cx7="http://schemas.microsoft.com/office/drawing/2016/5/13/chartex" xmlns:cx8="http://schemas.microsoft.com/office/drawing/2016/5/14/chartex" xmlns:mc="http://schemas.openxmlformats.org/markup-compatibility/2006" xmlns:aink="http://schemas.microsoft.com/office/drawing/2016/ink" xmlns:am3d="http://schemas.microsoft.com/office/drawing/2017/model3d" xmlns:o="urn:schemas-microsoft-com:office:office" xmlns:r="http://schemas.openxmlformats.org/officeDocument/2006/relationships" xmlns:m="http://schemas.openxmlformats.org/officeDocument/2006/math" xmlns:v="urn:schemas-microsoft-com:vml" xmlns:wp14="http://schemas.microsoft.com/office/word/2010/wordprocessingDrawing" xmlns:wp="http://schemas.openxmlformats.org/drawingml/2006/wordprocessingDrawing" xmlns:w10="urn:schemas-microsoft-com:office:word" xmlns:w="http://schemas.openxmlformats.org/wordprocessingml/2006/main" xmlns:w14="http://schemas.microsoft.com/office/word/2010/wordml" xmlns:w15="http://schemas.microsoft.com/office/word/2012/wordml" xmlns:w16cid="http://schemas.microsoft.com/office/word/2016/wordml/cid" xmlns:w16se="http://schemas.microsoft.com/office/word/2015/wordml/symex" xmlns:wpg="http://schemas.microsoft.com/office/word/2010/wordprocessingGroup" xmlns:wpi="http://schemas.microsoft.com/office/word/2010/wordprocessingInk" xmlns:wne="http://schemas.microsoft.com/office/word/2006/wordml" xmlns:wps="http://schemas.microsoft.com/office/word/2010/wordprocessingShape" mc:Ignorable="w14 w15 w16se w16cid wp14">
+  <w:footnote w:type="separator" w:id="-1">
+    <w:p>
+      <w:r>
+        <w:separator/>
+      </w:r>
+    </w:p>
+  </w:footnote>
+  <w:footnote w:type="continuationSeparator" w:id="0">
+    <w:p>
+      <w:r>
+        <w:continuationSeparator/>
+      </w:r>
+    </w:p>
+  </w:footnote>
+</w:footnotes>
+</file>
+
+<file path=word/header1.xml><?xml version="1.0" encoding="utf-8"?>
+<w:hdr xmlns:wpc="http://schemas.microsoft.com/office/word/2010/wordprocessingCanvas" xmlns:cx="http://schemas.microsoft.com/office/drawing/2014/chartex" xmlns:cx1="http://schemas.microsoft.com/office/drawing/2015/9/8/chartex" xmlns:cx2="http://schemas.microsoft.com/office/drawing/2015/10/21/chartex" xmlns:cx3="http://schemas.microsoft.com/office/drawing/2016/5/9/chartex" xmlns:cx4="http://schemas.microsoft.com/office/drawing/2016/5/10/chartex" xmlns:cx5="http://schemas.microsoft.com/office/drawing/2016/5/11/chartex" xmlns:cx6="http://schemas.microsoft.com/office/drawing/2016/5/12/chartex" xmlns:cx7="http://schemas.microsoft.com/office/drawing/2016/5/13/chartex" xmlns:cx8="http://schemas.microsoft.com/office/drawing/2016/5/14/chartex" xmlns:mc="http://schemas.openxmlformats.org/markup-compatibility/2006" xmlns:aink="http://schemas.microsoft.com/office/drawing/2016/ink" xmlns:am3d="http://schemas.microsoft.com/office/drawing/2017/model3d" xmlns:o="urn:schemas-microsoft-com:office:office" xmlns:r="http://schemas.openxmlformats.org/officeDocument/2006/relationships" xmlns:m="http://schemas.openxmlformats.org/officeDocument/2006/math" xmlns:v="urn:schemas-microsoft-com:vml" xmlns:wp14="http://schemas.microsoft.com/office/word/2010/wordprocessingDrawing" xmlns:wp="http://schemas.openxmlformats.org/drawingml/2006/wordprocessingDrawing" xmlns:w10="urn:schemas-microsoft-com:office:word" xmlns:w="http://schemas.openxmlformats.org/wordprocessingml/2006/main" xmlns:w14="http://schemas.microsoft.com/office/word/2010/wordml" xmlns:w15="http://schemas.microsoft.com/office/word/2012/wordml" xmlns:w16cid="http://schemas.microsoft.com/office/word/2016/wordml/cid" xmlns:w16se="http://schemas.microsoft.com/office/word/2015/wordml/symex" xmlns:wpg="http://schemas.microsoft.com/office/word/2010/wordprocessingGroup" xmlns:wpi="http://schemas.microsoft.com/office/word/2010/wordprocessingInk" xmlns:wne="http://schemas.microsoft.com/office/word/2006/wordml" xmlns:wps="http://schemas.microsoft.com/office/word/2010/wordprocessingShape" mc:Ignorable="w14 w15 w16se w16cid wp14">
+  <w:p>
+    <w:pPr>
+      <w:pStyle w:val="Header"/>
+    </w:pPr>
+  </w:p>
+</w:hdr>
+</file>
+
+<file path=word/header2.xml><?xml version="1.0" encoding="utf-8"?>
+<w:hdr xmlns:wpc="http://schemas.microsoft.com/office/word/2010/wordprocessingCanvas" xmlns:cx="http://schemas.microsoft.com/office/drawing/2014/chartex" xmlns:cx1="http://schemas.microsoft.com/office/drawing/2015/9/8/chartex" xmlns:cx2="http://schemas.microsoft.com/office/drawing/2015/10/21/chartex" xmlns:cx3="http://schemas.microsoft.com/office/drawing/2016/5/9/chartex" xmlns:cx4="http://schemas.microsoft.com/office/drawing/2016/5/10/chartex" xmlns:cx5="http://schemas.microsoft.com/office/drawing/2016/5/11/chartex" xmlns:cx6="http://schemas.microsoft.com/office/drawing/2016/5/12/chartex" xmlns:cx7="http://schemas.microsoft.com/office/drawing/2016/5/13/chartex" xmlns:cx8="http://schemas.microsoft.com/office/drawing/2016/5/14/chartex" xmlns:mc="http://schemas.openxmlformats.org/markup-compatibility/2006" xmlns:aink="http://schemas.microsoft.com/office/drawing/2016/ink" xmlns:am3d="http://schemas.microsoft.com/office/drawing/2017/model3d" xmlns:o="urn:schemas-microsoft-com:office:office" xmlns:r="http://schemas.openxmlformats.org/officeDocument/2006/relationships" xmlns:m="http://schemas.openxmlformats.org/officeDocument/2006/math" xmlns:v="urn:schemas-microsoft-com:vml" xmlns:wp14="http://schemas.microsoft.com/office/word/2010/wordprocessingDrawing" xmlns:wp="http://schemas.openxmlformats.org/drawingml/2006/wordprocessingDrawing" xmlns:w10="urn:schemas-microsoft-com:office:word" xmlns:w="http://schemas.openxmlformats.org/wordprocessingml/2006/main" xmlns:w14="http://schemas.microsoft.com/office/word/2010/wordml" xmlns:w15="http://schemas.microsoft.com/office/word/2012/wordml" xmlns:w16cid="http://schemas.microsoft.com/office/word/2016/wordml/cid" xmlns:w16se="http://schemas.microsoft.com/office/word/2015/wordml/symex" xmlns:wpg="http://schemas.microsoft.com/office/word/2010/wordprocessingGroup" xmlns:wpi="http://schemas.microsoft.com/office/word/2010/wordprocessingInk" xmlns:wne="http://schemas.microsoft.com/office/word/2006/wordml" xmlns:wps="http://schemas.microsoft.com/office/word/2010/wordprocessingShape" mc:Ignorable="w14 w15 w16se w16cid wp14">
+  <w:p>
+    <w:pPr>
+      <w:pStyle w:val="Header"/>
+    </w:pPr>
+    <w:bookmarkStart w:id="0" w:name="_GoBack"/>
+    <w:bookmarkEnd w:id="0"/>
+  </w:p>
+</w:hdr>
+</file>
+
+<file path=word/header3.xml><?xml version="1.0" encoding="utf-8"?>
+<w:hdr xmlns:wpc="http://schemas.microsoft.com/office/word/2010/wordprocessingCanvas" xmlns:cx="http://schemas.microsoft.com/office/drawing/2014/chartex" xmlns:cx1="http://schemas.microsoft.com/office/drawing/2015/9/8/chartex" xmlns:cx2="http://schemas.microsoft.com/office/drawing/2015/10/21/chartex" xmlns:cx3="http://schemas.microsoft.com/office/drawing/2016/5/9/chartex" xmlns:cx4="http://schemas.microsoft.com/office/drawing/2016/5/10/chartex" xmlns:cx5="http://schemas.microsoft.com/office/drawing/2016/5/11/chartex" xmlns:cx6="http://schemas.microsoft.com/office/drawing/2016/5/12/chartex" xmlns:cx7="http://schemas.microsoft.com/office/drawing/2016/5/13/chartex" xmlns:cx8="http://schemas.microsoft.com/office/drawing/2016/5/14/chartex" xmlns:mc="http://schemas.openxmlformats.org/markup-compatibility/2006" xmlns:aink="http://schemas.microsoft.com/office/drawing/2016/ink" xmlns:am3d="http://schemas.microsoft.com/office/drawing/2017/model3d" xmlns:o="urn:schemas-microsoft-com:office:office" xmlns:r="http://schemas.openxmlformats.org/officeDocument/2006/relationships" xmlns:m="http://schemas.openxmlformats.org/officeDocument/2006/math" xmlns:v="urn:schemas-microsoft-com:vml" xmlns:wp14="http://schemas.microsoft.com/office/word/2010/wordprocessingDrawing" xmlns:wp="http://schemas.openxmlformats.org/drawingml/2006/wordprocessingDrawing" xmlns:w10="urn:schemas-microsoft-com:office:word" xmlns:w="http://schemas.openxmlformats.org/wordprocessingml/2006/main" xmlns:w14="http://schemas.microsoft.com/office/word/2010/wordml" xmlns:w15="http://schemas.microsoft.com/office/word/2012/wordml" xmlns:w16cid="http://schemas.microsoft.com/office/word/2016/wordml/cid" xmlns:w16se="http://schemas.microsoft.com/office/word/2015/wordml/symex" xmlns:wpg="http://schemas.microsoft.com/office/word/2010/wordprocessingGroup" xmlns:wpi="http://schemas.microsoft.com/office/word/2010/wordprocessingInk" xmlns:wne="http://schemas.microsoft.com/office/word/2006/wordml" xmlns:wps="http://schemas.microsoft.com/office/word/2010/wordprocessingShape" mc:Ignorable="w14 w15 w16se w16cid wp14">
+  <w:p>
+    <w:pPr>
+      <w:pStyle w:val="Header"/>
+    </w:pPr>
+  </w:p>
+</w:hdr>
 </file>
 
 <file path=word/numbering.xml><?xml version="1.0" encoding="utf-8"?>
@@ -3519,15 +4138,6 @@
   </w:num>
   <w:num w:numId="10">
     <w:abstractNumId w:val="9"/>
-    <w:lvlOverride w:ilvl="0"/>
-    <w:lvlOverride w:ilvl="1"/>
-    <w:lvlOverride w:ilvl="2"/>
-    <w:lvlOverride w:ilvl="3"/>
-    <w:lvlOverride w:ilvl="4"/>
-    <w:lvlOverride w:ilvl="5"/>
-    <w:lvlOverride w:ilvl="6"/>
-    <w:lvlOverride w:ilvl="7"/>
-    <w:lvlOverride w:ilvl="8"/>
   </w:num>
   <w:num w:numId="11">
     <w:abstractNumId w:val="0"/>
@@ -4241,6 +4851,48 @@
       <w:szCs w:val="20"/>
     </w:rPr>
   </w:style>
+  <w:style w:type="paragraph" w:styleId="Header">
+    <w:name w:val="header"/>
+    <w:basedOn w:val="Normal"/>
+    <w:link w:val="HeaderChar"/>
+    <w:uiPriority w:val="99"/>
+    <w:unhideWhenUsed/>
+    <w:rsid w:val="00655AF6"/>
+    <w:pPr>
+      <w:tabs>
+        <w:tab w:val="center" w:pos="4680"/>
+        <w:tab w:val="right" w:pos="9360"/>
+      </w:tabs>
+    </w:pPr>
+  </w:style>
+  <w:style w:type="character" w:customStyle="1" w:styleId="HeaderChar">
+    <w:name w:val="Header Char"/>
+    <w:basedOn w:val="DefaultParagraphFont"/>
+    <w:link w:val="Header"/>
+    <w:uiPriority w:val="99"/>
+    <w:rsid w:val="00655AF6"/>
+  </w:style>
+  <w:style w:type="paragraph" w:styleId="Footer">
+    <w:name w:val="footer"/>
+    <w:basedOn w:val="Normal"/>
+    <w:link w:val="FooterChar"/>
+    <w:uiPriority w:val="99"/>
+    <w:unhideWhenUsed/>
+    <w:rsid w:val="00655AF6"/>
+    <w:pPr>
+      <w:tabs>
+        <w:tab w:val="center" w:pos="4680"/>
+        <w:tab w:val="right" w:pos="9360"/>
+      </w:tabs>
+    </w:pPr>
+  </w:style>
+  <w:style w:type="character" w:customStyle="1" w:styleId="FooterChar">
+    <w:name w:val="Footer Char"/>
+    <w:basedOn w:val="DefaultParagraphFont"/>
+    <w:link w:val="Footer"/>
+    <w:uiPriority w:val="99"/>
+    <w:rsid w:val="00655AF6"/>
+  </w:style>
 </w:styles>
 </file>
 
@@ -4534,7 +5186,7 @@
 </file>
 
 <file path=customXml/itemProps1.xml><?xml version="1.0" encoding="utf-8"?>
-<ds:datastoreItem xmlns:ds="http://schemas.openxmlformats.org/officeDocument/2006/customXml" ds:itemID="{7191C0E7-F957-4FD5-A23A-A85A97B16E6D}">
+<ds:datastoreItem xmlns:ds="http://schemas.openxmlformats.org/officeDocument/2006/customXml" ds:itemID="{0D925135-84FB-44F6-8334-1461460A1472}">
   <ds:schemaRefs>
     <ds:schemaRef ds:uri="http://schemas.openxmlformats.org/officeDocument/2006/bibliography"/>
   </ds:schemaRefs>

</xml_diff>

<commit_message>
Updated VMware-vRBC-v7.3+ Content Pack to v1.2
</commit_message>
<xml_diff>
--- a/content_support/vRealize-Business-for-Cloud/vRealize-Business-for-Cloud.docx
+++ b/content_support/vRealize-Business-for-Cloud/vRealize-Business-for-Cloud.docx
@@ -793,46 +793,6 @@
     <w:p>
       <w:pPr>
         <w:pStyle w:val="ListParagraph"/>
-      </w:pPr>
-    </w:p>
-    <w:p>
-      <w:pPr>
-        <w:pStyle w:val="ListParagraph"/>
-      </w:pPr>
-    </w:p>
-    <w:p>
-      <w:pPr>
-        <w:pStyle w:val="ListParagraph"/>
-      </w:pPr>
-    </w:p>
-    <w:p>
-      <w:pPr>
-        <w:pStyle w:val="ListParagraph"/>
-      </w:pPr>
-    </w:p>
-    <w:p>
-      <w:pPr>
-        <w:pStyle w:val="ListParagraph"/>
-      </w:pPr>
-    </w:p>
-    <w:p>
-      <w:pPr>
-        <w:pStyle w:val="ListParagraph"/>
-      </w:pPr>
-    </w:p>
-    <w:p>
-      <w:pPr>
-        <w:pStyle w:val="ListParagraph"/>
-      </w:pPr>
-    </w:p>
-    <w:p>
-      <w:pPr>
-        <w:pStyle w:val="ListParagraph"/>
-      </w:pPr>
-    </w:p>
-    <w:p>
-      <w:pPr>
-        <w:pStyle w:val="ListParagraph"/>
         <w:numPr>
           <w:ilvl w:val="0"/>
           <w:numId w:val="3"/>
@@ -842,6 +802,8 @@
           <w:u w:val="single"/>
         </w:rPr>
       </w:pPr>
+      <w:bookmarkStart w:id="0" w:name="_GoBack"/>
+      <w:bookmarkEnd w:id="0"/>
       <w:r>
         <w:rPr>
           <w:b/>
@@ -892,7 +854,6 @@
         <w:ind w:left="1440"/>
       </w:pPr>
       <w:r>
-        <w:lastRenderedPageBreak/>
         <w:t>vRealize Log Insight agent 4.5 and later</w:t>
       </w:r>
     </w:p>
@@ -940,18 +901,28 @@
     <w:p>
       <w:pPr>
         <w:pStyle w:val="ListParagraph"/>
-        <w:ind w:left="1800"/>
+        <w:ind w:left="2355"/>
+      </w:pPr>
+      <w:r>
         <w:rPr>
           <w:b/>
           <w:bCs/>
         </w:rPr>
-      </w:pPr>
+        <w:t xml:space="preserve">Configure Log Insight </w:t>
+      </w:r>
       <w:r>
         <w:rPr>
           <w:b/>
           <w:bCs/>
         </w:rPr>
-        <w:t xml:space="preserve">Configure Log Insight agents for </w:t>
+        <w:t>A</w:t>
+      </w:r>
+      <w:r>
+        <w:rPr>
+          <w:b/>
+          <w:bCs/>
+        </w:rPr>
+        <w:t xml:space="preserve">gent for </w:t>
       </w:r>
       <w:proofErr w:type="spellStart"/>
       <w:r>
@@ -967,95 +938,61 @@
           <w:b/>
           <w:bCs/>
         </w:rPr>
-        <w:t> appliance</w:t>
+        <w:t> appliance v7.3.x</w:t>
       </w:r>
       <w:r>
         <w:rPr>
           <w:b/>
           <w:bCs/>
         </w:rPr>
-        <w:t xml:space="preserve"> v7.4</w:t>
+        <w:t xml:space="preserve"> and v7.4.x</w:t>
+      </w:r>
+      <w:r>
+        <w:br/>
+      </w:r>
+    </w:p>
+    <w:p>
+      <w:pPr>
+        <w:pStyle w:val="ListParagraph"/>
+        <w:ind w:left="2355"/>
+      </w:pPr>
+      <w:r>
+        <w:lastRenderedPageBreak/>
+        <w:t>The</w:t>
+      </w:r>
+      <w:r>
+        <w:t xml:space="preserve"> Log Insight A</w:t>
+      </w:r>
+      <w:r>
+        <w:t>gent</w:t>
+      </w:r>
+      <w:r>
+        <w:t xml:space="preserve"> pre-installed on virtual appliance</w:t>
+      </w:r>
+      <w:r>
+        <w:t xml:space="preserve"> </w:t>
+      </w:r>
+      <w:r>
+        <w:t xml:space="preserve">contains </w:t>
+      </w:r>
+      <w:r>
+        <w:t xml:space="preserve">old configuration file that </w:t>
+      </w:r>
+      <w:r>
+        <w:t xml:space="preserve">needs to be manually modified to feed in with expected fields for </w:t>
+      </w:r>
+      <w:r>
+        <w:t>vRealize Business for Cloud content pack</w:t>
+      </w:r>
+      <w:r>
+        <w:t xml:space="preserve">. </w:t>
       </w:r>
     </w:p>
     <w:p>
       <w:pPr>
         <w:pStyle w:val="ListParagraph"/>
         <w:ind w:left="1800"/>
-        <w:rPr>
-          <w:rFonts w:ascii="Metropolis" w:hAnsi="Metropolis"/>
-          <w:color w:val="565656"/>
-          <w:sz w:val="21"/>
-          <w:szCs w:val="21"/>
-          <w:shd w:val="clear" w:color="auto" w:fill="FAFAFA"/>
-        </w:rPr>
-      </w:pPr>
-      <w:r>
-        <w:br/>
-      </w:r>
-      <w:r>
-        <w:t>Besides the installation of the Con</w:t>
-      </w:r>
-      <w:r>
-        <w:t>t</w:t>
-      </w:r>
-      <w:r>
-        <w:t>e</w:t>
-      </w:r>
-      <w:r>
-        <w:t>n</w:t>
-      </w:r>
-      <w:r>
-        <w:t>t Pack, t</w:t>
-      </w:r>
-      <w:r>
-        <w:t xml:space="preserve">he </w:t>
-      </w:r>
-      <w:proofErr w:type="gramStart"/>
-      <w:r>
-        <w:rPr>
-          <w:b/>
-        </w:rPr>
-        <w:t>“</w:t>
-      </w:r>
-      <w:r>
-        <w:t xml:space="preserve"> </w:t>
-      </w:r>
-      <w:r>
-        <w:t>vRealize</w:t>
-      </w:r>
-      <w:proofErr w:type="gramEnd"/>
-      <w:r>
-        <w:t xml:space="preserve"> Business for Cloud</w:t>
-      </w:r>
-      <w:r>
-        <w:rPr>
-          <w:b/>
-        </w:rPr>
-        <w:t>”</w:t>
-      </w:r>
-      <w:r>
-        <w:t xml:space="preserve"> content pack </w:t>
-      </w:r>
-      <w:r>
-        <w:t xml:space="preserve">also </w:t>
-      </w:r>
-      <w:r>
-        <w:t xml:space="preserve">requires the </w:t>
-      </w:r>
-      <w:r>
-        <w:t xml:space="preserve">proper configuration </w:t>
-      </w:r>
-      <w:r>
-        <w:t xml:space="preserve">of the Log Insight agent with the </w:t>
-      </w:r>
-      <w:proofErr w:type="spellStart"/>
-      <w:r>
-        <w:t>cfapi</w:t>
-      </w:r>
-      <w:proofErr w:type="spellEnd"/>
-      <w:r>
-        <w:t xml:space="preserve"> protocol (default) and the included agent group configuration. </w:t>
-      </w:r>
+      </w:pPr>
     </w:p>
     <w:p>
       <w:pPr>
@@ -1063,243 +1000,91 @@
         <w:ind w:left="1800"/>
       </w:pPr>
       <w:r>
+        <w:t xml:space="preserve">At first you need to go over the following steps to </w:t>
+      </w:r>
+      <w:r>
+        <w:t xml:space="preserve">configure </w:t>
+      </w:r>
+      <w:r>
         <w:t>L</w:t>
       </w:r>
       <w:r>
         <w:t>og Insight</w:t>
       </w:r>
       <w:r>
-        <w:t xml:space="preserve"> Agent need to be configured on each </w:t>
+        <w:t xml:space="preserve"> </w:t>
+      </w:r>
+      <w:r>
+        <w:t>A</w:t>
+      </w:r>
+      <w:r>
+        <w:t xml:space="preserve">gent to </w:t>
+      </w:r>
+      <w:r>
+        <w:t xml:space="preserve">deliver logs to </w:t>
+      </w:r>
+      <w:r>
+        <w:t>L</w:t>
+      </w:r>
+      <w:r>
+        <w:t>og Insight instance</w:t>
+      </w:r>
+      <w:r>
+        <w:t>.</w:t>
+      </w:r>
+    </w:p>
+    <w:p>
+      <w:pPr>
+        <w:ind w:left="1800"/>
+      </w:pPr>
+      <w:r>
+        <w:br/>
+      </w:r>
+      <w:r>
+        <w:t>1</w:t>
+      </w:r>
+      <w:r>
+        <w:t xml:space="preserve">. </w:t>
       </w:r>
       <w:proofErr w:type="spellStart"/>
       <w:r>
+        <w:t>ssh</w:t>
+      </w:r>
+      <w:proofErr w:type="spellEnd"/>
+      <w:r>
+        <w:t xml:space="preserve"> to the </w:t>
+      </w:r>
+      <w:proofErr w:type="spellStart"/>
+      <w:r>
         <w:t>vRBC</w:t>
       </w:r>
       <w:proofErr w:type="spellEnd"/>
       <w:r>
-        <w:t xml:space="preserve"> instance. If </w:t>
+        <w:t xml:space="preserve"> VA.</w:t>
+      </w:r>
+      <w:r>
+        <w:br/>
+      </w:r>
+      <w:r>
+        <w:t>2</w:t>
+      </w:r>
+      <w:r>
+        <w:t>. Edit the LI agent /</w:t>
       </w:r>
       <w:proofErr w:type="spellStart"/>
       <w:r>
-        <w:t>vRBC</w:t>
+        <w:t>etc</w:t>
       </w:r>
       <w:proofErr w:type="spellEnd"/>
       <w:r>
-        <w:t xml:space="preserve"> use</w:t>
-      </w:r>
-      <w:r>
-        <w:t>s</w:t>
-      </w:r>
-      <w:r>
-        <w:t xml:space="preserve"> server/data collector separate deployment architecture</w:t>
-      </w:r>
-      <w:r>
-        <w:t>,</w:t>
-      </w:r>
-      <w:r>
-        <w:t xml:space="preserve"> the L</w:t>
-      </w:r>
-      <w:r>
-        <w:t>og Insight</w:t>
-      </w:r>
-      <w:r>
-        <w:t xml:space="preserve"> agent also need to be configured on </w:t>
-      </w:r>
-      <w:r>
-        <w:t xml:space="preserve">each of </w:t>
-      </w:r>
-      <w:r>
-        <w:t>the data collector VA</w:t>
-      </w:r>
-      <w:r>
-        <w:t xml:space="preserve"> instance separately as well as on the Server</w:t>
+        <w:t>/liagent.ini config file using a text editor such as vi</w:t>
+      </w:r>
+      <w:r>
+        <w:t>/vim</w:t>
       </w:r>
       <w:r>
         <w:t>.</w:t>
       </w:r>
-      <w:r>
-        <w:br/>
-        <w:t> </w:t>
-      </w:r>
-      <w:r>
-        <w:br/>
-      </w:r>
-      <w:r>
-        <w:rPr>
-          <w:b/>
-          <w:bCs/>
-        </w:rPr>
-        <w:t xml:space="preserve">Configure Log Insight </w:t>
-      </w:r>
-      <w:r>
-        <w:rPr>
-          <w:b/>
-          <w:bCs/>
-        </w:rPr>
-        <w:t>A</w:t>
-      </w:r>
-      <w:r>
-        <w:rPr>
-          <w:b/>
-          <w:bCs/>
-        </w:rPr>
-        <w:t xml:space="preserve">gent </w:t>
-      </w:r>
-      <w:r>
-        <w:rPr>
-          <w:b/>
-          <w:bCs/>
-        </w:rPr>
-        <w:t xml:space="preserve">on </w:t>
-      </w:r>
-      <w:proofErr w:type="spellStart"/>
-      <w:r>
-        <w:rPr>
-          <w:b/>
-          <w:bCs/>
-        </w:rPr>
-        <w:t>vRBC</w:t>
-      </w:r>
-      <w:proofErr w:type="spellEnd"/>
-      <w:r>
-        <w:rPr>
-          <w:b/>
-          <w:bCs/>
-        </w:rPr>
-        <w:t xml:space="preserve"> appliance v7.4.</w:t>
-      </w:r>
-      <w:r>
-        <w:br/>
-      </w:r>
-    </w:p>
-    <w:p>
-      <w:pPr>
-        <w:pStyle w:val="ListParagraph"/>
-        <w:numPr>
-          <w:ilvl w:val="0"/>
-          <w:numId w:val="14"/>
-        </w:numPr>
-      </w:pPr>
-      <w:proofErr w:type="spellStart"/>
-      <w:r>
-        <w:t>s</w:t>
-      </w:r>
-      <w:r>
-        <w:t>sh</w:t>
-      </w:r>
-      <w:proofErr w:type="spellEnd"/>
-      <w:r>
-        <w:t xml:space="preserve"> to the </w:t>
-      </w:r>
-      <w:proofErr w:type="spellStart"/>
-      <w:r>
-        <w:t>vRBC</w:t>
-      </w:r>
-      <w:proofErr w:type="spellEnd"/>
-      <w:r>
-        <w:t xml:space="preserve"> VA.</w:t>
-      </w:r>
-    </w:p>
-    <w:p>
-      <w:pPr>
-        <w:pStyle w:val="ListParagraph"/>
-        <w:numPr>
-          <w:ilvl w:val="0"/>
-          <w:numId w:val="14"/>
-        </w:numPr>
-      </w:pPr>
-      <w:r>
-        <w:t>Edit the LI agent /</w:t>
-      </w:r>
-      <w:proofErr w:type="spellStart"/>
-      <w:r>
-        <w:t>etc</w:t>
-      </w:r>
-      <w:proofErr w:type="spellEnd"/>
-      <w:r>
-        <w:t>/liagent.ini config file using a text editor such as vi</w:t>
-      </w:r>
-      <w:r>
-        <w:t>/vim</w:t>
-      </w:r>
-      <w:r>
-        <w:t>.</w:t>
-      </w:r>
-      <w:r>
-        <w:br/>
-        <w:t xml:space="preserve">- </w:t>
-      </w:r>
-      <w:r>
-        <w:t>Setup proper instance of the Log Insight in “hostname” parameter:</w:t>
-      </w:r>
-    </w:p>
-    <w:p>
-      <w:pPr>
-        <w:pStyle w:val="HTMLPreformatted"/>
-        <w:ind w:left="1800"/>
-        <w:rPr>
-          <w:rFonts w:asciiTheme="minorHAnsi" w:eastAsiaTheme="minorHAnsi" w:hAnsiTheme="minorHAnsi" w:cstheme="minorBidi"/>
-          <w:i/>
-          <w:sz w:val="22"/>
-          <w:szCs w:val="22"/>
-        </w:rPr>
-      </w:pPr>
-    </w:p>
-    <w:p>
-      <w:pPr>
-        <w:pStyle w:val="HTMLPreformatted"/>
-        <w:ind w:left="2520"/>
-        <w:rPr>
-          <w:rFonts w:asciiTheme="minorHAnsi" w:eastAsiaTheme="minorHAnsi" w:hAnsiTheme="minorHAnsi" w:cstheme="minorBidi"/>
-          <w:i/>
-          <w:sz w:val="22"/>
-          <w:szCs w:val="22"/>
-        </w:rPr>
-      </w:pPr>
-      <w:r>
-        <w:rPr>
-          <w:rFonts w:asciiTheme="minorHAnsi" w:eastAsiaTheme="minorHAnsi" w:hAnsiTheme="minorHAnsi" w:cstheme="minorBidi"/>
-          <w:i/>
-          <w:sz w:val="22"/>
-          <w:szCs w:val="22"/>
-        </w:rPr>
-        <w:t>[server]</w:t>
-      </w:r>
-    </w:p>
-    <w:p>
-      <w:pPr>
-        <w:pStyle w:val="ListParagraph"/>
-        <w:ind w:left="2520"/>
-        <w:rPr>
-          <w:i/>
-        </w:rPr>
-      </w:pPr>
-      <w:r>
-        <w:rPr>
-          <w:i/>
-        </w:rPr>
-        <w:t>hostname=&lt;</w:t>
-      </w:r>
-      <w:proofErr w:type="spellStart"/>
-      <w:r>
-        <w:rPr>
-          <w:i/>
-        </w:rPr>
-        <w:t>Ip</w:t>
-      </w:r>
-      <w:proofErr w:type="spellEnd"/>
-      <w:r>
-        <w:rPr>
-          <w:i/>
-        </w:rPr>
-        <w:t xml:space="preserve"> or FQDN of Log Insight&gt;</w:t>
-      </w:r>
-    </w:p>
-    <w:p>
-      <w:pPr>
-        <w:pStyle w:val="ListParagraph"/>
-        <w:ind w:left="1800"/>
-      </w:pPr>
     </w:p>
     <w:p>
       <w:pPr>
@@ -1310,468 +1095,7 @@
         </w:numPr>
       </w:pPr>
       <w:r>
-        <w:t xml:space="preserve">Replace the </w:t>
-      </w:r>
-      <w:r>
-        <w:t>“</w:t>
-      </w:r>
-      <w:proofErr w:type="spellStart"/>
-      <w:r>
-        <w:t>FQDN_localhost_need_update</w:t>
-      </w:r>
-      <w:proofErr w:type="spellEnd"/>
-      <w:r>
-        <w:t>”</w:t>
-      </w:r>
-      <w:r>
-        <w:t xml:space="preserve"> parameter located after </w:t>
-      </w:r>
-      <w:proofErr w:type="spellStart"/>
-      <w:r>
-        <w:t>agent_name</w:t>
-      </w:r>
-      <w:proofErr w:type="spellEnd"/>
-      <w:r>
-        <w:t xml:space="preserve"> with </w:t>
-      </w:r>
-      <w:r>
-        <w:t xml:space="preserve">the name you’d like to reference the current instance to be presented on Log Insight (for example, you can use hostname for the VA) </w:t>
-      </w:r>
-      <w:r>
-        <w:br/>
-      </w:r>
-    </w:p>
-    <w:p>
-      <w:pPr>
-        <w:pStyle w:val="ListParagraph"/>
-        <w:numPr>
-          <w:ilvl w:val="0"/>
-          <w:numId w:val="12"/>
-        </w:numPr>
-      </w:pPr>
-      <w:r>
-        <w:t>Save the file &amp; start the Log Insight agent</w:t>
-      </w:r>
-      <w:r>
-        <w:t xml:space="preserve"> (</w:t>
-      </w:r>
-      <w:r>
-        <w:t xml:space="preserve">if </w:t>
-      </w:r>
-      <w:r>
-        <w:t>is disable</w:t>
-      </w:r>
-      <w:r>
-        <w:t>d</w:t>
-      </w:r>
-      <w:r>
-        <w:t>)</w:t>
-      </w:r>
-      <w:r>
-        <w:t>.</w:t>
-      </w:r>
-      <w:r>
-        <w:br/>
-        <w:t>        /</w:t>
-      </w:r>
-      <w:proofErr w:type="spellStart"/>
-      <w:r>
-        <w:t>etc</w:t>
-      </w:r>
-      <w:proofErr w:type="spellEnd"/>
-      <w:r>
-        <w:t>/</w:t>
-      </w:r>
-      <w:proofErr w:type="spellStart"/>
-      <w:proofErr w:type="gramStart"/>
-      <w:r>
-        <w:t>init.d</w:t>
-      </w:r>
-      <w:proofErr w:type="spellEnd"/>
-      <w:proofErr w:type="gramEnd"/>
-      <w:r>
-        <w:t>/</w:t>
-      </w:r>
-      <w:proofErr w:type="spellStart"/>
-      <w:r>
-        <w:t>liagentd</w:t>
-      </w:r>
-      <w:proofErr w:type="spellEnd"/>
-      <w:r>
-        <w:t xml:space="preserve"> start</w:t>
-      </w:r>
-      <w:r>
-        <w:br/>
-      </w:r>
-    </w:p>
-    <w:p>
-      <w:pPr>
-        <w:pStyle w:val="ListParagraph"/>
-        <w:ind w:left="2355"/>
-      </w:pPr>
-      <w:r>
-        <w:t>To verify t</w:t>
-      </w:r>
-      <w:r>
-        <w:t>hat the Log Insight agent is running</w:t>
-      </w:r>
-      <w:r>
-        <w:t xml:space="preserve"> you can use:</w:t>
-      </w:r>
-      <w:r>
-        <w:br/>
-        <w:t>        /</w:t>
-      </w:r>
-      <w:proofErr w:type="spellStart"/>
-      <w:r>
-        <w:t>etc</w:t>
-      </w:r>
-      <w:proofErr w:type="spellEnd"/>
-      <w:r>
-        <w:t>/</w:t>
-      </w:r>
-      <w:proofErr w:type="spellStart"/>
-      <w:proofErr w:type="gramStart"/>
-      <w:r>
-        <w:t>init.d</w:t>
-      </w:r>
-      <w:proofErr w:type="spellEnd"/>
-      <w:proofErr w:type="gramEnd"/>
-      <w:r>
-        <w:t>/</w:t>
-      </w:r>
-      <w:proofErr w:type="spellStart"/>
-      <w:r>
-        <w:t>liagentd</w:t>
-      </w:r>
-      <w:proofErr w:type="spellEnd"/>
-      <w:r>
-        <w:t xml:space="preserve"> status</w:t>
-      </w:r>
-      <w:r>
-        <w:br/>
-        <w:t> </w:t>
-      </w:r>
-    </w:p>
-    <w:p>
-      <w:pPr>
-        <w:pStyle w:val="ListParagraph"/>
-        <w:numPr>
-          <w:ilvl w:val="0"/>
-          <w:numId w:val="12"/>
-        </w:numPr>
-      </w:pPr>
-      <w:r>
-        <w:t xml:space="preserve">Turn on </w:t>
-      </w:r>
-      <w:r>
-        <w:t>“</w:t>
-      </w:r>
-      <w:r>
-        <w:t>auto-run by default</w:t>
-      </w:r>
-      <w:r>
-        <w:t>”</w:t>
-      </w:r>
-      <w:r>
-        <w:t xml:space="preserve"> for the Log Insight agent</w:t>
-      </w:r>
-      <w:r>
-        <w:t>, so that it will not be automatically stopped after VA restart</w:t>
-      </w:r>
-      <w:r>
-        <w:t>.</w:t>
-      </w:r>
-      <w:r>
-        <w:br/>
-        <w:t xml:space="preserve">        </w:t>
-      </w:r>
-      <w:proofErr w:type="spellStart"/>
-      <w:r>
-        <w:t>chkconfig</w:t>
-      </w:r>
-      <w:proofErr w:type="spellEnd"/>
-      <w:r>
-        <w:t xml:space="preserve"> </w:t>
-      </w:r>
-      <w:proofErr w:type="spellStart"/>
-      <w:r>
-        <w:t>liagentd</w:t>
-      </w:r>
-      <w:proofErr w:type="spellEnd"/>
-      <w:r>
-        <w:t xml:space="preserve"> on</w:t>
-      </w:r>
-      <w:r>
-        <w:br/>
-        <w:t> </w:t>
-      </w:r>
-    </w:p>
-    <w:p>
-      <w:pPr>
-        <w:ind w:left="1995"/>
-        <w:rPr>
-          <w:b/>
-          <w:i/>
-        </w:rPr>
-      </w:pPr>
-      <w:r>
-        <w:rPr>
-          <w:rFonts w:ascii="Calibri" w:hAnsi="Calibri" w:cs="Calibri"/>
-          <w:b/>
-          <w:i/>
-          <w:color w:val="565656"/>
-          <w:sz w:val="21"/>
-          <w:szCs w:val="21"/>
-          <w:shd w:val="clear" w:color="auto" w:fill="FAFAFA"/>
-        </w:rPr>
-        <w:t xml:space="preserve">Note: </w:t>
-      </w:r>
-      <w:r>
-        <w:rPr>
-          <w:rFonts w:ascii="Calibri" w:hAnsi="Calibri" w:cs="Calibri"/>
-          <w:b/>
-          <w:i/>
-          <w:color w:val="565656"/>
-          <w:sz w:val="21"/>
-          <w:szCs w:val="21"/>
-          <w:shd w:val="clear" w:color="auto" w:fill="FAFAFA"/>
-        </w:rPr>
-        <w:t xml:space="preserve">If the VRA Content Pack is being used on the same VRLI instance please use the configuration instructions for 7.3.x for manual configuration. </w:t>
-      </w:r>
-    </w:p>
-    <w:p>
-      <w:pPr>
-        <w:pStyle w:val="ListParagraph"/>
-        <w:ind w:left="2355"/>
-        <w:rPr>
-          <w:b/>
-          <w:bCs/>
-        </w:rPr>
-      </w:pPr>
-      <w:r>
-        <w:rPr>
-          <w:rFonts w:ascii="Metropolis" w:hAnsi="Metropolis"/>
-          <w:color w:val="565656"/>
-          <w:sz w:val="21"/>
-          <w:szCs w:val="21"/>
-        </w:rPr>
-        <w:br/>
-      </w:r>
-    </w:p>
-    <w:p>
-      <w:pPr>
-        <w:spacing w:after="200" w:line="276" w:lineRule="auto"/>
-        <w:rPr>
-          <w:b/>
-          <w:bCs/>
-        </w:rPr>
-      </w:pPr>
-      <w:r>
-        <w:rPr>
-          <w:b/>
-          <w:bCs/>
-        </w:rPr>
-        <w:br w:type="page"/>
-      </w:r>
-    </w:p>
-    <w:p>
-      <w:pPr>
-        <w:pStyle w:val="ListParagraph"/>
-        <w:ind w:left="2355"/>
-      </w:pPr>
-      <w:r>
-        <w:rPr>
-          <w:b/>
-          <w:bCs/>
-        </w:rPr>
-        <w:lastRenderedPageBreak/>
-        <w:t xml:space="preserve">Configure Log Insight </w:t>
-      </w:r>
-      <w:r>
-        <w:rPr>
-          <w:b/>
-          <w:bCs/>
-        </w:rPr>
-        <w:t>A</w:t>
-      </w:r>
-      <w:r>
-        <w:rPr>
-          <w:b/>
-          <w:bCs/>
-        </w:rPr>
-        <w:t xml:space="preserve">gent for </w:t>
-      </w:r>
-      <w:proofErr w:type="spellStart"/>
-      <w:r>
-        <w:rPr>
-          <w:b/>
-          <w:bCs/>
-        </w:rPr>
-        <w:t>vRBC</w:t>
-      </w:r>
-      <w:proofErr w:type="spellEnd"/>
-      <w:r>
-        <w:rPr>
-          <w:b/>
-          <w:bCs/>
-        </w:rPr>
-        <w:t> appliance v7.3.x</w:t>
-      </w:r>
-      <w:r>
-        <w:br/>
-      </w:r>
-    </w:p>
-    <w:p>
-      <w:pPr>
-        <w:pStyle w:val="ListParagraph"/>
-        <w:ind w:left="2355"/>
-      </w:pPr>
-      <w:r>
-        <w:t>For t</w:t>
-      </w:r>
-      <w:r>
-        <w:t xml:space="preserve">he </w:t>
-      </w:r>
-      <w:r>
-        <w:t xml:space="preserve">old versions of </w:t>
-      </w:r>
-      <w:r>
-        <w:t>vRealize Business for Cloud</w:t>
-      </w:r>
-      <w:r>
-        <w:t xml:space="preserve"> </w:t>
-      </w:r>
-      <w:r>
-        <w:t>(</w:t>
-      </w:r>
-      <w:r>
-        <w:t>v7.3.x</w:t>
-      </w:r>
-      <w:r>
-        <w:t>) the Log Insight A</w:t>
-      </w:r>
-      <w:r>
-        <w:t>gent</w:t>
-      </w:r>
-      <w:r>
-        <w:t xml:space="preserve"> pre-installed on virtual appliance</w:t>
-      </w:r>
-      <w:r>
-        <w:t xml:space="preserve"> </w:t>
-      </w:r>
-      <w:r>
-        <w:t xml:space="preserve">contains </w:t>
-      </w:r>
-      <w:r>
-        <w:t xml:space="preserve">old configuration file that </w:t>
-      </w:r>
-      <w:r>
-        <w:t xml:space="preserve">needs to be manually modified to feed in with expected fields for </w:t>
-      </w:r>
-      <w:r>
-        <w:t>vRealize Business for Cloud content pack</w:t>
-      </w:r>
-      <w:r>
-        <w:t xml:space="preserve">. </w:t>
-      </w:r>
-    </w:p>
-    <w:p>
-      <w:pPr>
-        <w:pStyle w:val="ListParagraph"/>
-        <w:ind w:left="1800"/>
-      </w:pPr>
-    </w:p>
-    <w:p>
-      <w:pPr>
-        <w:pStyle w:val="ListParagraph"/>
-        <w:ind w:left="1800"/>
-      </w:pPr>
-      <w:r>
-        <w:t xml:space="preserve">At first you need to go over the following steps to </w:t>
-      </w:r>
-      <w:r>
-        <w:t xml:space="preserve">configure </w:t>
-      </w:r>
-      <w:r>
-        <w:t>L</w:t>
-      </w:r>
-      <w:r>
-        <w:t>og Insight</w:t>
-      </w:r>
-      <w:r>
-        <w:t xml:space="preserve"> </w:t>
-      </w:r>
-      <w:r>
-        <w:t>A</w:t>
-      </w:r>
-      <w:r>
-        <w:t xml:space="preserve">gent to </w:t>
-      </w:r>
-      <w:r>
-        <w:t xml:space="preserve">deliver logs to </w:t>
-      </w:r>
-      <w:r>
-        <w:t>L</w:t>
-      </w:r>
-      <w:r>
-        <w:t>og Insight instance</w:t>
-      </w:r>
-      <w:r>
-        <w:t>.</w:t>
-      </w:r>
-    </w:p>
-    <w:p>
-      <w:pPr>
-        <w:ind w:left="1800"/>
-      </w:pPr>
-      <w:r>
-        <w:br/>
-      </w:r>
-      <w:r>
-        <w:t>1</w:t>
-      </w:r>
-      <w:r>
-        <w:t xml:space="preserve">. </w:t>
-      </w:r>
-      <w:proofErr w:type="spellStart"/>
-      <w:r>
-        <w:t>ssh</w:t>
-      </w:r>
-      <w:proofErr w:type="spellEnd"/>
-      <w:r>
-        <w:t xml:space="preserve"> to the </w:t>
-      </w:r>
-      <w:proofErr w:type="spellStart"/>
-      <w:r>
-        <w:t>vRBC</w:t>
-      </w:r>
-      <w:proofErr w:type="spellEnd"/>
-      <w:r>
-        <w:t xml:space="preserve"> VA.</w:t>
-      </w:r>
-      <w:r>
-        <w:br/>
-      </w:r>
-      <w:r>
-        <w:t>2</w:t>
-      </w:r>
-      <w:r>
-        <w:t>. Edit the LI agent /</w:t>
-      </w:r>
-      <w:proofErr w:type="spellStart"/>
-      <w:r>
-        <w:t>etc</w:t>
-      </w:r>
-      <w:proofErr w:type="spellEnd"/>
-      <w:r>
-        <w:t>/liagent.ini config file using a text editor such as vi</w:t>
-      </w:r>
-      <w:r>
-        <w:t>/vim</w:t>
-      </w:r>
-      <w:r>
-        <w:t>.</w:t>
+        <w:t xml:space="preserve">IF already configured, leave [server] section as is </w:t>
       </w:r>
     </w:p>
     <w:p>
@@ -1783,7 +1107,126 @@
         </w:numPr>
       </w:pPr>
       <w:r>
-        <w:t xml:space="preserve">IF already configured, leave [server] section as is </w:t>
+        <w:t>add the following global tags to deliver “product” and “</w:t>
+      </w:r>
+      <w:proofErr w:type="spellStart"/>
+      <w:r>
+        <w:t>agent_name</w:t>
+      </w:r>
+      <w:proofErr w:type="spellEnd"/>
+      <w:r>
+        <w:t>” fields to Log Insight server:</w:t>
+      </w:r>
+    </w:p>
+    <w:p>
+      <w:pPr>
+        <w:pStyle w:val="ListParagraph"/>
+        <w:ind w:left="1800"/>
+      </w:pPr>
+    </w:p>
+    <w:p>
+      <w:pPr>
+        <w:pStyle w:val="HTMLPreformatted"/>
+        <w:ind w:left="2355"/>
+        <w:rPr>
+          <w:i/>
+          <w:color w:val="000000"/>
+        </w:rPr>
+      </w:pPr>
+      <w:r>
+        <w:rPr>
+          <w:i/>
+          <w:color w:val="000000"/>
+        </w:rPr>
+        <w:t>[</w:t>
+      </w:r>
+      <w:proofErr w:type="spellStart"/>
+      <w:r>
+        <w:rPr>
+          <w:i/>
+          <w:color w:val="000000"/>
+        </w:rPr>
+        <w:t>common|global</w:t>
+      </w:r>
+      <w:proofErr w:type="spellEnd"/>
+      <w:r>
+        <w:rPr>
+          <w:i/>
+          <w:color w:val="000000"/>
+        </w:rPr>
+        <w:t>]</w:t>
+      </w:r>
+    </w:p>
+    <w:p>
+      <w:pPr>
+        <w:pStyle w:val="HTMLPreformatted"/>
+        <w:ind w:left="2355"/>
+        <w:rPr>
+          <w:i/>
+          <w:color w:val="000000"/>
+        </w:rPr>
+      </w:pPr>
+      <w:r>
+        <w:rPr>
+          <w:i/>
+          <w:color w:val="000000"/>
+        </w:rPr>
+        <w:t>tags = {"product":"</w:t>
+      </w:r>
+      <w:proofErr w:type="spellStart"/>
+      <w:r>
+        <w:rPr>
+          <w:i/>
+          <w:color w:val="000000"/>
+        </w:rPr>
+        <w:t>vrb</w:t>
+      </w:r>
+      <w:proofErr w:type="spellEnd"/>
+      <w:r>
+        <w:rPr>
+          <w:i/>
+          <w:color w:val="000000"/>
+        </w:rPr>
+        <w:t>", "agent_name":"</w:t>
+      </w:r>
+      <w:proofErr w:type="spellStart"/>
+      <w:r>
+        <w:rPr>
+          <w:i/>
+          <w:color w:val="000000"/>
+        </w:rPr>
+        <w:t>FQDN_localhost_need_update</w:t>
+      </w:r>
+      <w:proofErr w:type="spellEnd"/>
+      <w:r>
+        <w:rPr>
+          <w:i/>
+          <w:color w:val="000000"/>
+        </w:rPr>
+        <w:t>"}</w:t>
+      </w:r>
+    </w:p>
+    <w:p>
+      <w:pPr>
+        <w:pStyle w:val="HTMLPreformatted"/>
+        <w:rPr>
+          <w:i/>
+          <w:color w:val="000000"/>
+        </w:rPr>
+      </w:pPr>
+      <w:r>
+        <w:rPr>
+          <w:i/>
+          <w:color w:val="000000"/>
+        </w:rPr>
+        <w:tab/>
+      </w:r>
+      <w:r>
+        <w:rPr>
+          <w:i/>
+          <w:color w:val="000000"/>
+        </w:rPr>
+        <w:tab/>
       </w:r>
     </w:p>
     <w:p>
@@ -1795,126 +1238,36 @@
         </w:numPr>
       </w:pPr>
       <w:r>
-        <w:t>add the following global tags to deliver “product” and “</w:t>
+        <w:rPr>
+          <w:color w:val="000000"/>
+        </w:rPr>
+        <w:t xml:space="preserve">Use the </w:t>
+      </w:r>
+      <w:r>
+        <w:t xml:space="preserve">name you’d like to reference the current instance to be presented on Log Insight (for example, you can use hostname for the VA) instead of </w:t>
+      </w:r>
+      <w:r>
+        <w:rPr>
+          <w:color w:val="000000"/>
+        </w:rPr>
+        <w:t>"</w:t>
       </w:r>
       <w:proofErr w:type="spellStart"/>
       <w:r>
-        <w:t>agent_name</w:t>
+        <w:rPr>
+          <w:color w:val="000000"/>
+        </w:rPr>
+        <w:t>FQDN_localhost_need_update</w:t>
       </w:r>
       <w:proofErr w:type="spellEnd"/>
       <w:r>
-        <w:t>” fields to Log Insight server:</w:t>
-      </w:r>
-    </w:p>
-    <w:p>
-      <w:pPr>
-        <w:pStyle w:val="ListParagraph"/>
-        <w:ind w:left="1800"/>
-      </w:pPr>
-    </w:p>
-    <w:p>
-      <w:pPr>
-        <w:pStyle w:val="HTMLPreformatted"/>
-        <w:ind w:left="2355"/>
-        <w:rPr>
-          <w:i/>
+        <w:rPr>
           <w:color w:val="000000"/>
         </w:rPr>
-      </w:pPr>
-      <w:r>
-        <w:rPr>
-          <w:i/>
-          <w:color w:val="000000"/>
-        </w:rPr>
-        <w:t>[</w:t>
-      </w:r>
-      <w:proofErr w:type="spellStart"/>
-      <w:r>
-        <w:rPr>
-          <w:i/>
-          <w:color w:val="000000"/>
-        </w:rPr>
-        <w:t>common|global</w:t>
-      </w:r>
-      <w:proofErr w:type="spellEnd"/>
-      <w:r>
-        <w:rPr>
-          <w:i/>
-          <w:color w:val="000000"/>
-        </w:rPr>
-        <w:t>]</w:t>
-      </w:r>
-    </w:p>
-    <w:p>
-      <w:pPr>
-        <w:pStyle w:val="HTMLPreformatted"/>
-        <w:ind w:left="2355"/>
-        <w:rPr>
-          <w:i/>
-          <w:color w:val="000000"/>
-        </w:rPr>
-      </w:pPr>
-      <w:r>
-        <w:rPr>
-          <w:i/>
-          <w:color w:val="000000"/>
-        </w:rPr>
-        <w:t>tags = {"product":"</w:t>
-      </w:r>
-      <w:proofErr w:type="spellStart"/>
-      <w:r>
-        <w:rPr>
-          <w:i/>
-          <w:color w:val="000000"/>
-        </w:rPr>
-        <w:t>vrb</w:t>
-      </w:r>
-      <w:proofErr w:type="spellEnd"/>
-      <w:r>
-        <w:rPr>
-          <w:i/>
-          <w:color w:val="000000"/>
-        </w:rPr>
-        <w:t>", "agent_name":"</w:t>
-      </w:r>
-      <w:proofErr w:type="spellStart"/>
-      <w:r>
-        <w:rPr>
-          <w:i/>
-          <w:color w:val="000000"/>
-        </w:rPr>
-        <w:t>FQDN_localhost_need_update</w:t>
-      </w:r>
-      <w:proofErr w:type="spellEnd"/>
-      <w:r>
-        <w:rPr>
-          <w:i/>
-          <w:color w:val="000000"/>
-        </w:rPr>
-        <w:t>"}</w:t>
-      </w:r>
-    </w:p>
-    <w:p>
-      <w:pPr>
-        <w:pStyle w:val="HTMLPreformatted"/>
-        <w:rPr>
-          <w:i/>
-          <w:color w:val="000000"/>
-        </w:rPr>
-      </w:pPr>
-      <w:r>
-        <w:rPr>
-          <w:i/>
-          <w:color w:val="000000"/>
-        </w:rPr>
-        <w:tab/>
-      </w:r>
-      <w:r>
-        <w:rPr>
-          <w:i/>
-          <w:color w:val="000000"/>
-        </w:rPr>
-        <w:tab/>
+        <w:t xml:space="preserve">" value. </w:t>
+      </w:r>
+      <w:r>
+        <w:br/>
       </w:r>
     </w:p>
     <w:p>
@@ -1926,47 +1279,6 @@
         </w:numPr>
       </w:pPr>
       <w:r>
-        <w:rPr>
-          <w:color w:val="000000"/>
-        </w:rPr>
-        <w:t xml:space="preserve">Use the </w:t>
-      </w:r>
-      <w:r>
-        <w:t xml:space="preserve">name you’d like to reference the current instance to be presented on Log Insight (for example, you can use hostname for the VA) instead of </w:t>
-      </w:r>
-      <w:r>
-        <w:rPr>
-          <w:color w:val="000000"/>
-        </w:rPr>
-        <w:t>"</w:t>
-      </w:r>
-      <w:proofErr w:type="spellStart"/>
-      <w:r>
-        <w:rPr>
-          <w:color w:val="000000"/>
-        </w:rPr>
-        <w:t>FQDN_localhost_need_update</w:t>
-      </w:r>
-      <w:proofErr w:type="spellEnd"/>
-      <w:r>
-        <w:rPr>
-          <w:color w:val="000000"/>
-        </w:rPr>
-        <w:t xml:space="preserve">" value. </w:t>
-      </w:r>
-      <w:r>
-        <w:br/>
-      </w:r>
-    </w:p>
-    <w:p>
-      <w:pPr>
-        <w:pStyle w:val="ListParagraph"/>
-        <w:numPr>
-          <w:ilvl w:val="0"/>
-          <w:numId w:val="11"/>
-        </w:numPr>
-      </w:pPr>
-      <w:r>
         <w:t>r</w:t>
       </w:r>
       <w:r>
@@ -2406,8 +1718,45 @@
           <w:b/>
           <w:bCs/>
         </w:rPr>
-        <w:t xml:space="preserve"> appliance v7.4.</w:t>
-      </w:r>
+        <w:t xml:space="preserve"> appliance </w:t>
+      </w:r>
+      <w:r>
+        <w:rPr>
+          <w:b/>
+          <w:bCs/>
+        </w:rPr>
+        <w:t xml:space="preserve">v7.3.x and </w:t>
+      </w:r>
+      <w:r>
+        <w:rPr>
+          <w:b/>
+          <w:bCs/>
+        </w:rPr>
+        <w:t>v7.</w:t>
+      </w:r>
+      <w:proofErr w:type="gramStart"/>
+      <w:r>
+        <w:rPr>
+          <w:b/>
+          <w:bCs/>
+        </w:rPr>
+        <w:t>4</w:t>
+      </w:r>
+      <w:r>
+        <w:rPr>
+          <w:b/>
+          <w:bCs/>
+        </w:rPr>
+        <w:t>.x</w:t>
+      </w:r>
+      <w:r>
+        <w:rPr>
+          <w:b/>
+          <w:bCs/>
+        </w:rPr>
+        <w:t>.</w:t>
+      </w:r>
+      <w:proofErr w:type="gramEnd"/>
     </w:p>
     <w:p>
       <w:pPr>
@@ -2517,8 +1866,6 @@
     <w:pPr>
       <w:pStyle w:val="Header"/>
     </w:pPr>
-    <w:bookmarkStart w:id="0" w:name="_GoBack"/>
-    <w:bookmarkEnd w:id="0"/>
   </w:p>
 </w:hdr>
 </file>
@@ -5186,7 +4533,7 @@
 </file>
 
 <file path=customXml/itemProps1.xml><?xml version="1.0" encoding="utf-8"?>
-<ds:datastoreItem xmlns:ds="http://schemas.openxmlformats.org/officeDocument/2006/customXml" ds:itemID="{0D925135-84FB-44F6-8334-1461460A1472}">
+<ds:datastoreItem xmlns:ds="http://schemas.openxmlformats.org/officeDocument/2006/customXml" ds:itemID="{9664186E-A968-4F15-9B62-696AD3CD7BDC}">
   <ds:schemaRefs>
     <ds:schemaRef ds:uri="http://schemas.openxmlformats.org/officeDocument/2006/bibliography"/>
   </ds:schemaRefs>

</xml_diff>

<commit_message>
Updated VMware-vRBC-v7.3 Content pack to v1.3
</commit_message>
<xml_diff>
--- a/content_support/vRealize-Business-for-Cloud/vRealize-Business-for-Cloud.docx
+++ b/content_support/vRealize-Business-for-Cloud/vRealize-Business-for-Cloud.docx
@@ -802,8 +802,6 @@
           <w:u w:val="single"/>
         </w:rPr>
       </w:pPr>
-      <w:bookmarkStart w:id="0" w:name="_GoBack"/>
-      <w:bookmarkEnd w:id="0"/>
       <w:r>
         <w:rPr>
           <w:b/>
@@ -902,62 +900,292 @@
       <w:pPr>
         <w:pStyle w:val="ListParagraph"/>
         <w:ind w:left="2355"/>
-      </w:pPr>
-      <w:r>
         <w:rPr>
           <w:b/>
           <w:bCs/>
         </w:rPr>
-        <w:t xml:space="preserve">Configure Log Insight </w:t>
-      </w:r>
+      </w:pPr>
       <w:r>
         <w:rPr>
           <w:b/>
           <w:bCs/>
         </w:rPr>
-        <w:t>A</w:t>
-      </w:r>
+        <w:t xml:space="preserve">Configure Log Insight Agent on </w:t>
+      </w:r>
+      <w:proofErr w:type="spellStart"/>
       <w:r>
         <w:rPr>
           <w:b/>
           <w:bCs/>
         </w:rPr>
-        <w:t xml:space="preserve">gent for </w:t>
+        <w:t>vRBC</w:t>
+      </w:r>
+      <w:proofErr w:type="spellEnd"/>
+      <w:r>
+        <w:rPr>
+          <w:b/>
+          <w:bCs/>
+        </w:rPr>
+        <w:t xml:space="preserve"> appliance v7.5.</w:t>
+      </w:r>
+      <w:r>
+        <w:br/>
+      </w:r>
+      <w:r>
+        <w:br/>
+        <w:t xml:space="preserve">1.    </w:t>
       </w:r>
       <w:proofErr w:type="spellStart"/>
       <w:r>
-        <w:rPr>
-          <w:b/>
-          <w:bCs/>
-        </w:rPr>
+        <w:t>ssh</w:t>
+      </w:r>
+      <w:proofErr w:type="spellEnd"/>
+      <w:r>
+        <w:t xml:space="preserve"> to the </w:t>
+      </w:r>
+      <w:proofErr w:type="spellStart"/>
+      <w:r>
         <w:t>vRBC</w:t>
       </w:r>
       <w:proofErr w:type="spellEnd"/>
       <w:r>
-        <w:rPr>
-          <w:b/>
-          <w:bCs/>
-        </w:rPr>
-        <w:t> appliance v7.3.x</w:t>
-      </w:r>
-      <w:r>
-        <w:rPr>
-          <w:b/>
-          <w:bCs/>
-        </w:rPr>
-        <w:t xml:space="preserve"> and v7.4.x</w:t>
+        <w:t xml:space="preserve"> VA.</w:t>
       </w:r>
       <w:r>
         <w:br/>
       </w:r>
+      <w:r>
+        <w:lastRenderedPageBreak/>
+        <w:t>2.    Edit the LI agent /</w:t>
+      </w:r>
+      <w:proofErr w:type="spellStart"/>
+      <w:r>
+        <w:t>etc</w:t>
+      </w:r>
+      <w:proofErr w:type="spellEnd"/>
+      <w:r>
+        <w:t>/liagent.ini config file using a text editor such as vi/vim.</w:t>
+      </w:r>
+      <w:r>
+        <w:br/>
+        <w:t>- Setup proper instance of the Log Insight in 'hostname' parameter:</w:t>
+      </w:r>
+      <w:r>
+        <w:br/>
+      </w:r>
+      <w:r>
+        <w:br/>
+        <w:t>      [server]</w:t>
+      </w:r>
+      <w:r>
+        <w:br/>
+        <w:t>      hostname=&lt;Ip or FQDN of Log Insight&gt;</w:t>
+      </w:r>
+      <w:r>
+        <w:br/>
+      </w:r>
+      <w:r>
+        <w:br/>
+        <w:t>- Replace the '</w:t>
+      </w:r>
+      <w:proofErr w:type="spellStart"/>
+      <w:r>
+        <w:t>FQDN_localhost_need_update</w:t>
+      </w:r>
+      <w:proofErr w:type="spellEnd"/>
+      <w:r>
+        <w:t xml:space="preserve">' parameter located after </w:t>
+      </w:r>
+      <w:proofErr w:type="spellStart"/>
+      <w:r>
+        <w:t>agent_name</w:t>
+      </w:r>
+      <w:proofErr w:type="spellEnd"/>
+      <w:r>
+        <w:t xml:space="preserve"> with the name you'd like to reference the current instance to be presented on Log Insight (for example, you can use hostname for the VA) </w:t>
+      </w:r>
+      <w:r>
+        <w:br/>
+      </w:r>
+      <w:r>
+        <w:br/>
+        <w:t>3.    Save the file &amp; start the Log Insight agent (if is disabled).</w:t>
+      </w:r>
+      <w:r>
+        <w:br/>
+        <w:t>        /</w:t>
+      </w:r>
+      <w:proofErr w:type="spellStart"/>
+      <w:r>
+        <w:t>etc</w:t>
+      </w:r>
+      <w:proofErr w:type="spellEnd"/>
+      <w:r>
+        <w:t>/</w:t>
+      </w:r>
+      <w:proofErr w:type="spellStart"/>
+      <w:proofErr w:type="gramStart"/>
+      <w:r>
+        <w:t>init.d</w:t>
+      </w:r>
+      <w:proofErr w:type="spellEnd"/>
+      <w:proofErr w:type="gramEnd"/>
+      <w:r>
+        <w:t>/</w:t>
+      </w:r>
+      <w:proofErr w:type="spellStart"/>
+      <w:r>
+        <w:t>liagentd</w:t>
+      </w:r>
+      <w:proofErr w:type="spellEnd"/>
+      <w:r>
+        <w:t xml:space="preserve"> start</w:t>
+      </w:r>
+      <w:r>
+        <w:br/>
+      </w:r>
+      <w:r>
+        <w:br/>
+        <w:t>To verify that the Log Insight agent is running you can use:</w:t>
+      </w:r>
+      <w:r>
+        <w:br/>
+        <w:t>        /</w:t>
+      </w:r>
+      <w:proofErr w:type="spellStart"/>
+      <w:r>
+        <w:t>etc</w:t>
+      </w:r>
+      <w:proofErr w:type="spellEnd"/>
+      <w:r>
+        <w:t>/</w:t>
+      </w:r>
+      <w:proofErr w:type="spellStart"/>
+      <w:r>
+        <w:t>init.d</w:t>
+      </w:r>
+      <w:proofErr w:type="spellEnd"/>
+      <w:r>
+        <w:t>/</w:t>
+      </w:r>
+      <w:proofErr w:type="spellStart"/>
+      <w:r>
+        <w:t>liagentd</w:t>
+      </w:r>
+      <w:proofErr w:type="spellEnd"/>
+      <w:r>
+        <w:t xml:space="preserve"> status</w:t>
+      </w:r>
+      <w:r>
+        <w:br/>
+        <w:t> </w:t>
+      </w:r>
+      <w:r>
+        <w:br/>
+        <w:t>4.    Turn on 'auto-run by default' for the Log Insight agent, so that it will not be automatically stopped after VA restart.</w:t>
+      </w:r>
+      <w:r>
+        <w:br/>
+        <w:t xml:space="preserve">        </w:t>
+      </w:r>
+      <w:proofErr w:type="spellStart"/>
+      <w:r>
+        <w:t>chkconfig</w:t>
+      </w:r>
+      <w:proofErr w:type="spellEnd"/>
+      <w:r>
+        <w:t xml:space="preserve"> </w:t>
+      </w:r>
+      <w:proofErr w:type="spellStart"/>
+      <w:r>
+        <w:t>liagentd</w:t>
+      </w:r>
+      <w:proofErr w:type="spellEnd"/>
+      <w:r>
+        <w:t xml:space="preserve"> on</w:t>
+      </w:r>
+      <w:bookmarkStart w:id="0" w:name="_GoBack"/>
+      <w:bookmarkEnd w:id="0"/>
     </w:p>
     <w:p>
       <w:pPr>
         <w:pStyle w:val="ListParagraph"/>
         <w:ind w:left="2355"/>
-      </w:pPr>
-      <w:r>
-        <w:lastRenderedPageBreak/>
+        <w:rPr>
+          <w:b/>
+          <w:bCs/>
+        </w:rPr>
+      </w:pPr>
+    </w:p>
+    <w:p>
+      <w:pPr>
+        <w:pStyle w:val="ListParagraph"/>
+        <w:ind w:left="2355"/>
+        <w:rPr>
+          <w:b/>
+          <w:bCs/>
+        </w:rPr>
+      </w:pPr>
+    </w:p>
+    <w:p>
+      <w:pPr>
+        <w:pStyle w:val="ListParagraph"/>
+        <w:ind w:left="2355"/>
+      </w:pPr>
+      <w:r>
+        <w:rPr>
+          <w:b/>
+          <w:bCs/>
+        </w:rPr>
+        <w:t xml:space="preserve">Configure Log Insight </w:t>
+      </w:r>
+      <w:r>
+        <w:rPr>
+          <w:b/>
+          <w:bCs/>
+        </w:rPr>
+        <w:t>A</w:t>
+      </w:r>
+      <w:r>
+        <w:rPr>
+          <w:b/>
+          <w:bCs/>
+        </w:rPr>
+        <w:t xml:space="preserve">gent for </w:t>
+      </w:r>
+      <w:proofErr w:type="spellStart"/>
+      <w:r>
+        <w:rPr>
+          <w:b/>
+          <w:bCs/>
+        </w:rPr>
+        <w:t>vRBC</w:t>
+      </w:r>
+      <w:proofErr w:type="spellEnd"/>
+      <w:r>
+        <w:rPr>
+          <w:b/>
+          <w:bCs/>
+        </w:rPr>
+        <w:t> appliance v7.3.x</w:t>
+      </w:r>
+      <w:r>
+        <w:rPr>
+          <w:b/>
+          <w:bCs/>
+        </w:rPr>
+        <w:t xml:space="preserve"> and v7.4.x</w:t>
+      </w:r>
+      <w:r>
+        <w:br/>
+      </w:r>
+    </w:p>
+    <w:p>
+      <w:pPr>
+        <w:pStyle w:val="ListParagraph"/>
+        <w:ind w:left="2355"/>
+      </w:pPr>
+      <w:r>
         <w:t>The</w:t>
       </w:r>
       <w:r>
@@ -1399,6 +1627,7 @@
         <w:ind w:left="1800"/>
       </w:pPr>
       <w:r>
+        <w:lastRenderedPageBreak/>
         <w:t>  </w:t>
       </w:r>
       <w:r>
@@ -4533,7 +4762,7 @@
 </file>
 
 <file path=customXml/itemProps1.xml><?xml version="1.0" encoding="utf-8"?>
-<ds:datastoreItem xmlns:ds="http://schemas.openxmlformats.org/officeDocument/2006/customXml" ds:itemID="{9664186E-A968-4F15-9B62-696AD3CD7BDC}">
+<ds:datastoreItem xmlns:ds="http://schemas.openxmlformats.org/officeDocument/2006/customXml" ds:itemID="{2E190B8C-0C36-48F3-B685-8AE150880AC7}">
   <ds:schemaRefs>
     <ds:schemaRef ds:uri="http://schemas.openxmlformats.org/officeDocument/2006/bibliography"/>
   </ds:schemaRefs>

</xml_diff>